<commit_message>
Addition (WIPSubmit) : ready to submit work in progress. Need to implament : IMGUI Pointlight functionality, and IMGUI particle functionality
</commit_message>
<xml_diff>
--- a/Important Docs/Assessment Cover Sheet Template 2023 - Computer Graphics - Task 1.docx
+++ b/Important Docs/Assessment Cover Sheet Template 2023 - Computer Graphics - Task 1.docx
@@ -1,11 +1,11 @@
 
 <file path=word/document.xml><?xml version="1.0" encoding="utf-8"?>
-<w:document xmlns:wpc="http://schemas.microsoft.com/office/word/2010/wordprocessingCanvas" xmlns:cx="http://schemas.microsoft.com/office/drawing/2014/chartex" xmlns:cx1="http://schemas.microsoft.com/office/drawing/2015/9/8/chartex" xmlns:cx2="http://schemas.microsoft.com/office/drawing/2015/10/21/chartex" xmlns:cx3="http://schemas.microsoft.com/office/drawing/2016/5/9/chartex" xmlns:cx4="http://schemas.microsoft.com/office/drawing/2016/5/10/chartex" xmlns:cx5="http://schemas.microsoft.com/office/drawing/2016/5/11/chartex" xmlns:cx6="http://schemas.microsoft.com/office/drawing/2016/5/12/chartex" xmlns:cx7="http://schemas.microsoft.com/office/drawing/2016/5/13/chartex" xmlns:cx8="http://schemas.microsoft.com/office/drawing/2016/5/14/chartex" xmlns:mc="http://schemas.openxmlformats.org/markup-compatibility/2006" xmlns:aink="http://schemas.microsoft.com/office/drawing/2016/ink" xmlns:am3d="http://schemas.microsoft.com/office/drawing/2017/model3d" xmlns:o="urn:schemas-microsoft-com:office:office" xmlns:oel="http://schemas.microsoft.com/office/2019/extlst" xmlns:r="http://schemas.openxmlformats.org/officeDocument/2006/relationships" xmlns:m="http://schemas.openxmlformats.org/officeDocument/2006/math" xmlns:v="urn:schemas-microsoft-com:vml" xmlns:wp14="http://schemas.microsoft.com/office/word/2010/wordprocessingDrawing" xmlns:wp="http://schemas.openxmlformats.org/drawingml/2006/wordprocessingDrawing" xmlns:w10="urn:schemas-microsoft-com:office:word" xmlns:w="http://schemas.openxmlformats.org/wordprocessingml/2006/main" xmlns:w14="http://schemas.microsoft.com/office/word/2010/wordml" xmlns:w15="http://schemas.microsoft.com/office/word/2012/wordml" xmlns:w16cex="http://schemas.microsoft.com/office/word/2018/wordml/cex" xmlns:w16cid="http://schemas.microsoft.com/office/word/2016/wordml/cid" xmlns:w16="http://schemas.microsoft.com/office/word/2018/wordml" xmlns:w16du="http://schemas.microsoft.com/office/word/2023/wordml/word16du" xmlns:w16sdtdh="http://schemas.microsoft.com/office/word/2020/wordml/sdtdatahash" xmlns:w16se="http://schemas.microsoft.com/office/word/2015/wordml/symex" xmlns:wpg="http://schemas.microsoft.com/office/word/2010/wordprocessingGroup" xmlns:wpi="http://schemas.microsoft.com/office/word/2010/wordprocessingInk" xmlns:wne="http://schemas.microsoft.com/office/word/2006/wordml" xmlns:wps="http://schemas.microsoft.com/office/word/2010/wordprocessingShape" mc:Ignorable="w14 w15 w16se w16cid w16 w16cex w16sdtdh wp14">
+<w:document xmlns:wpc="http://schemas.microsoft.com/office/word/2010/wordprocessingCanvas" xmlns:cx="http://schemas.microsoft.com/office/drawing/2014/chartex" xmlns:cx1="http://schemas.microsoft.com/office/drawing/2015/9/8/chartex" xmlns:cx2="http://schemas.microsoft.com/office/drawing/2015/10/21/chartex" xmlns:cx3="http://schemas.microsoft.com/office/drawing/2016/5/9/chartex" xmlns:cx4="http://schemas.microsoft.com/office/drawing/2016/5/10/chartex" xmlns:cx5="http://schemas.microsoft.com/office/drawing/2016/5/11/chartex" xmlns:cx6="http://schemas.microsoft.com/office/drawing/2016/5/12/chartex" xmlns:cx7="http://schemas.microsoft.com/office/drawing/2016/5/13/chartex" xmlns:cx8="http://schemas.microsoft.com/office/drawing/2016/5/14/chartex" xmlns:mc="http://schemas.openxmlformats.org/markup-compatibility/2006" xmlns:aink="http://schemas.microsoft.com/office/drawing/2016/ink" xmlns:am3d="http://schemas.microsoft.com/office/drawing/2017/model3d" xmlns:o="urn:schemas-microsoft-com:office:office" xmlns:oel="http://schemas.microsoft.com/office/2019/extlst" xmlns:r="http://schemas.openxmlformats.org/officeDocument/2006/relationships" xmlns:m="http://schemas.openxmlformats.org/officeDocument/2006/math" xmlns:v="urn:schemas-microsoft-com:vml" xmlns:wp14="http://schemas.microsoft.com/office/word/2010/wordprocessingDrawing" xmlns:wp="http://schemas.openxmlformats.org/drawingml/2006/wordprocessingDrawing" xmlns:w10="urn:schemas-microsoft-com:office:word" xmlns:w="http://schemas.openxmlformats.org/wordprocessingml/2006/main" xmlns:w14="http://schemas.microsoft.com/office/word/2010/wordml" xmlns:w15="http://schemas.microsoft.com/office/word/2012/wordml" xmlns:w16cex="http://schemas.microsoft.com/office/word/2018/wordml/cex" xmlns:w16cid="http://schemas.microsoft.com/office/word/2016/wordml/cid" xmlns:w16="http://schemas.microsoft.com/office/word/2018/wordml" xmlns:w16sdtdh="http://schemas.microsoft.com/office/word/2020/wordml/sdtdatahash" xmlns:w16se="http://schemas.microsoft.com/office/word/2015/wordml/symex" xmlns:wpg="http://schemas.microsoft.com/office/word/2010/wordprocessingGroup" xmlns:wpi="http://schemas.microsoft.com/office/word/2010/wordprocessingInk" xmlns:wne="http://schemas.microsoft.com/office/word/2006/wordml" xmlns:wps="http://schemas.microsoft.com/office/word/2010/wordprocessingShape" mc:Ignorable="w14 w15 w16se w16cid w16 w16cex w16sdtdh wp14">
   <w:body>
     <w:p>
       <w:pPr>
         <w:rPr>
-          <w:rFonts w:ascii="Calibri Light" w:hAnsi="Calibri Light" w:eastAsia="Calibri Light" w:cs="Calibri Light"/>
+          <w:rFonts w:ascii="Calibri Light" w:eastAsia="Calibri Light" w:hAnsi="Calibri Light" w:cs="Calibri Light"/>
           <w:sz w:val="44"/>
           <w:szCs w:val="44"/>
         </w:rPr>
@@ -23,7 +23,7 @@
       </w:r>
       <w:r>
         <w:rPr>
-          <w:rFonts w:ascii="Calibri Light" w:hAnsi="Calibri Light" w:eastAsia="Calibri Light" w:cs="Calibri Light"/>
+          <w:rFonts w:ascii="Calibri Light" w:eastAsia="Calibri Light" w:hAnsi="Calibri Light" w:cs="Calibri Light"/>
           <w:sz w:val="44"/>
           <w:szCs w:val="44"/>
         </w:rPr>
@@ -49,10 +49,10 @@
         <w:tblStyle w:val="TableGrid"/>
         <w:tblW w:w="0" w:type="auto"/>
         <w:tblBorders>
-          <w:top w:val="none" w:color="auto" w:sz="0" w:space="0"/>
-          <w:left w:val="none" w:color="auto" w:sz="0" w:space="0"/>
-          <w:bottom w:val="none" w:color="auto" w:sz="0" w:space="0"/>
-          <w:right w:val="none" w:color="auto" w:sz="0" w:space="0"/>
+          <w:top w:val="none" w:sz="0" w:space="0" w:color="auto"/>
+          <w:left w:val="none" w:sz="0" w:space="0" w:color="auto"/>
+          <w:bottom w:val="none" w:sz="0" w:space="0" w:color="auto"/>
+          <w:right w:val="none" w:sz="0" w:space="0" w:color="auto"/>
         </w:tblBorders>
         <w:tblLook w:val="04A0" w:firstRow="1" w:lastRow="0" w:firstColumn="1" w:lastColumn="0" w:noHBand="0" w:noVBand="1"/>
       </w:tblPr>
@@ -98,7 +98,6 @@
             <w:placeholder>
               <w:docPart w:val="34DE06009A8440D8910CE7ECB689A1CE"/>
             </w:placeholder>
-            <w:showingPlcHdr/>
             <w:text/>
           </w:sdtPr>
           <w:sdtContent>
@@ -118,11 +117,11 @@
                 </w:pPr>
                 <w:r>
                   <w:rPr>
-                    <w:rStyle w:val="PlaceholderText"/>
+                    <w:rStyle w:val="Style1"/>
                     <w:sz w:val="20"/>
                     <w:szCs w:val="20"/>
                   </w:rPr>
-                  <w:t>Please enter your name.</w:t>
+                  <w:t>Justin Green</w:t>
                 </w:r>
               </w:p>
             </w:tc>
@@ -166,7 +165,6 @@
             <w:placeholder>
               <w:docPart w:val="1533A172DCE44AEA8611F796E7EB2A6F"/>
             </w:placeholder>
-            <w:showingPlcHdr/>
             <w:text/>
           </w:sdtPr>
           <w:sdtEndPr>
@@ -191,11 +189,11 @@
                 </w:pPr>
                 <w:r>
                   <w:rPr>
-                    <w:rStyle w:val="PlaceholderText"/>
+                    <w:rStyle w:val="Style1"/>
                     <w:sz w:val="20"/>
                     <w:szCs w:val="20"/>
                   </w:rPr>
-                  <w:t>Please enter your student number.</w:t>
+                  <w:t>213902</w:t>
                 </w:r>
               </w:p>
             </w:tc>
@@ -239,7 +237,6 @@
             <w:placeholder>
               <w:docPart w:val="831D2B9BE5B54B1288A274D02E9769D8"/>
             </w:placeholder>
-            <w:showingPlcHdr/>
             <w:text/>
           </w:sdtPr>
           <w:sdtContent>
@@ -258,19 +255,11 @@
                 </w:pPr>
                 <w:r>
                   <w:rPr>
-                    <w:rStyle w:val="PlaceholderText"/>
+                    <w:rStyle w:val="Style1"/>
                     <w:sz w:val="20"/>
                     <w:szCs w:val="20"/>
                   </w:rPr>
-                  <w:t>s######@students.aie</w:t>
-                </w:r>
-                <w:r>
-                  <w:rPr>
-                    <w:rStyle w:val="PlaceholderText"/>
-                    <w:sz w:val="20"/>
-                    <w:szCs w:val="20"/>
-                  </w:rPr>
-                  <w:t>.edu.au</w:t>
+                  <w:t>S213902@students.aie.edu.au</w:t>
                 </w:r>
               </w:p>
             </w:tc>
@@ -453,7 +442,25 @@
                 <w:sz w:val="20"/>
                 <w:szCs w:val="20"/>
               </w:rPr>
-              <w:t xml:space="preserve">ICTICT427 – Identify, evaluate and apply current industry-specific </w:t>
+              <w:t xml:space="preserve">ICTICT427 – Identify, </w:t>
+            </w:r>
+            <w:proofErr w:type="gramStart"/>
+            <w:r>
+              <w:rPr>
+                <w:rStyle w:val="Style1"/>
+                <w:sz w:val="20"/>
+                <w:szCs w:val="20"/>
+              </w:rPr>
+              <w:t>evaluate</w:t>
+            </w:r>
+            <w:proofErr w:type="gramEnd"/>
+            <w:r>
+              <w:rPr>
+                <w:rStyle w:val="Style1"/>
+                <w:sz w:val="20"/>
+                <w:szCs w:val="20"/>
+              </w:rPr>
+              <w:t xml:space="preserve"> and apply current industry-specific </w:t>
             </w:r>
             <w:r>
               <w:rPr>
@@ -541,8 +548,18 @@
                     <w:sz w:val="20"/>
                     <w:szCs w:val="20"/>
                   </w:rPr>
-                  <w:t>Jesse James Donlevy</w:t>
+                  <w:t xml:space="preserve">Jesse James </w:t>
                 </w:r>
+                <w:proofErr w:type="spellStart"/>
+                <w:r>
+                  <w:rPr>
+                    <w:rStyle w:val="Style1"/>
+                    <w:sz w:val="20"/>
+                    <w:szCs w:val="20"/>
+                  </w:rPr>
+                  <w:t>Donlevy</w:t>
+                </w:r>
+                <w:proofErr w:type="spellEnd"/>
               </w:p>
             </w:tc>
           </w:sdtContent>
@@ -1197,7 +1214,7 @@
           </w:rPr>
           <w:id w:val="785697804"/>
           <w14:checkbox>
-            <w14:checked w14:val="0"/>
+            <w14:checked w14:val="1"/>
             <w14:checkedState w14:val="2612" w14:font="MS Gothic"/>
             <w14:uncheckedState w14:val="2610" w14:font="MS Gothic"/>
           </w14:checkbox>
@@ -1205,12 +1222,12 @@
         <w:sdtContent>
           <w:r>
             <w:rPr>
-              <w:rFonts w:hint="eastAsia" w:ascii="MS Gothic" w:hAnsi="MS Gothic" w:eastAsia="MS Gothic" w:cs="Arial"/>
+              <w:rFonts w:ascii="MS Gothic" w:eastAsia="MS Gothic" w:hAnsi="MS Gothic" w:cs="Arial" w:hint="eastAsia"/>
               <w:b/>
               <w:sz w:val="36"/>
               <w:szCs w:val="20"/>
             </w:rPr>
-            <w:t>☐</w:t>
+            <w:t>☒</w:t>
           </w:r>
         </w:sdtContent>
       </w:sdt>
@@ -1311,23 +1328,16 @@
           <w:placeholder>
             <w:docPart w:val="37824B6515B040CD820D57A736B2628E"/>
           </w:placeholder>
-          <w:showingPlcHdr/>
           <w:text/>
         </w:sdtPr>
         <w:sdtContent>
           <w:r>
             <w:rPr>
-              <w:rStyle w:val="PlaceholderText"/>
-              <w:u w:val="single"/>
+              <w:rFonts w:ascii="Arial" w:hAnsi="Arial" w:cs="Arial"/>
+              <w:sz w:val="20"/>
+              <w:szCs w:val="20"/>
             </w:rPr>
-            <w:t>Please enter you name</w:t>
-          </w:r>
-          <w:r>
-            <w:rPr>
-              <w:rStyle w:val="PlaceholderText"/>
-              <w:u w:val="single"/>
-            </w:rPr>
-            <w:t>.</w:t>
+            <w:t>Justin Green</w:t>
           </w:r>
         </w:sdtContent>
       </w:sdt>
@@ -1346,13 +1356,6 @@
           <w:szCs w:val="20"/>
         </w:rPr>
         <w:tab/>
-      </w:r>
-      <w:r>
-        <w:rPr>
-          <w:rFonts w:ascii="Arial" w:hAnsi="Arial" w:cs="Arial"/>
-          <w:sz w:val="20"/>
-          <w:szCs w:val="20"/>
-        </w:rPr>
         <w:t xml:space="preserve">Date: </w:t>
       </w:r>
       <w:sdt>
@@ -1366,16 +1369,16 @@
           <w:placeholder>
             <w:docPart w:val="7CD918A61358408BBC08448184835886"/>
           </w:placeholder>
-          <w:showingPlcHdr/>
           <w:text/>
         </w:sdtPr>
         <w:sdtContent>
           <w:r>
             <w:rPr>
-              <w:rStyle w:val="PlaceholderText"/>
-              <w:u w:val="single"/>
+              <w:rFonts w:ascii="Arial" w:hAnsi="Arial" w:cs="Arial"/>
+              <w:sz w:val="20"/>
+              <w:szCs w:val="20"/>
             </w:rPr>
-            <w:t>Please enter the date</w:t>
+            <w:t>02/04/23</w:t>
           </w:r>
         </w:sdtContent>
       </w:sdt>
@@ -1412,7 +1415,7 @@
       <w:pPr>
         <w:spacing w:after="0"/>
         <w:rPr>
-          <w:rFonts w:ascii="Calibri Light" w:hAnsi="Calibri Light" w:eastAsia="Calibri Light" w:cs="Calibri Light"/>
+          <w:rFonts w:ascii="Calibri Light" w:eastAsia="Calibri Light" w:hAnsi="Calibri Light" w:cs="Calibri Light"/>
           <w:sz w:val="44"/>
           <w:szCs w:val="44"/>
         </w:rPr>
@@ -1423,6 +1426,7 @@
           <w:sz w:val="44"/>
           <w:szCs w:val="44"/>
         </w:rPr>
+        <w:lastRenderedPageBreak/>
         <w:t>Assessment Submission Coversheet:</w:t>
       </w:r>
       <w:r>
@@ -1435,7 +1439,7 @@
       </w:r>
       <w:r>
         <w:rPr>
-          <w:rFonts w:ascii="Calibri Light" w:hAnsi="Calibri Light" w:eastAsia="Calibri Light" w:cs="Calibri Light"/>
+          <w:rFonts w:ascii="Calibri Light" w:eastAsia="Calibri Light" w:hAnsi="Calibri Light" w:cs="Calibri Light"/>
           <w:sz w:val="44"/>
           <w:szCs w:val="44"/>
         </w:rPr>
@@ -1510,9 +1514,6 @@
           <w:numId w:val="9"/>
         </w:numPr>
         <w:spacing w:after="0"/>
-        <w:rPr>
-          <w:rStyle w:val="Style1"/>
-        </w:rPr>
       </w:pPr>
       <w:sdt>
         <w:sdtPr>
@@ -1523,7 +1524,7 @@
           </w:rPr>
           <w:id w:val="1849211127"/>
           <w14:checkbox>
-            <w14:checked w14:val="0"/>
+            <w14:checked w14:val="1"/>
             <w14:checkedState w14:val="2612" w14:font="MS Gothic"/>
             <w14:uncheckedState w14:val="2610" w14:font="MS Gothic"/>
           </w14:checkbox>
@@ -1531,11 +1532,11 @@
         <w:sdtContent>
           <w:r>
             <w:rPr>
-              <w:rFonts w:hint="eastAsia" w:ascii="MS Gothic" w:hAnsi="MS Gothic" w:eastAsia="MS Gothic" w:cs="Arial"/>
+              <w:rFonts w:ascii="MS Gothic" w:eastAsia="MS Gothic" w:hAnsi="MS Gothic" w:cs="Arial" w:hint="eastAsia"/>
               <w:b/>
               <w:sz w:val="40"/>
             </w:rPr>
-            <w:t>☐</w:t>
+            <w:t>☒</w:t>
           </w:r>
         </w:sdtContent>
       </w:sdt>
@@ -1546,78 +1547,24 @@
         <w:t>Completed Real-Time 3D OpenGL Application</w:t>
       </w:r>
       <w:r>
-        <w:t xml:space="preserve">:  </w:t>
-      </w:r>
-      <w:sdt>
-        <w:sdtPr>
-          <w:id w:val="400572391"/>
-          <w:placeholder>
-            <w:docPart w:val="B07CC3DEC8C04F4B9C50BCF371A96571"/>
-          </w:placeholder>
-          <w:text w:multiLine="1"/>
-        </w:sdtPr>
-        <w:sdtEndPr>
-          <w:rPr>
-            <w:color w:val="808080" w:themeColor="background1" w:themeShade="80"/>
-          </w:rPr>
-        </w:sdtEndPr>
-        <w:sdtContent>
-          <w:r>
-            <w:rPr>
-              <w:color w:val="808080" w:themeColor="background1" w:themeShade="80"/>
-            </w:rPr>
-            <w:t xml:space="preserve">Submit a stand-alone executable for a 3D real-time application that is implemented using the OpenGL library. </w:t>
-          </w:r>
-          <w:r>
-            <w:rPr>
-              <w:color w:val="808080" w:themeColor="background1" w:themeShade="80"/>
-            </w:rPr>
-            <w:br/>
-          </w:r>
-          <w:r>
-            <w:rPr>
-              <w:color w:val="808080" w:themeColor="background1" w:themeShade="80"/>
-            </w:rPr>
-            <w:br/>
-          </w:r>
-          <w:r>
-            <w:rPr>
-              <w:color w:val="808080" w:themeColor="background1" w:themeShade="80"/>
-            </w:rPr>
-            <w:t xml:space="preserve">In a few short sentences or dot points, please </w:t>
-          </w:r>
-          <w:r>
-            <w:rPr>
-              <w:color w:val="808080" w:themeColor="background1" w:themeShade="80"/>
-            </w:rPr>
-            <w:t>summarise</w:t>
-          </w:r>
-          <w:r>
-            <w:rPr>
-              <w:color w:val="808080" w:themeColor="background1" w:themeShade="80"/>
-            </w:rPr>
-            <w:t xml:space="preserve"> what you submitted for this part of the assessment.</w:t>
-          </w:r>
-          <w:r>
-            <w:rPr>
-              <w:color w:val="808080" w:themeColor="background1" w:themeShade="80"/>
-            </w:rPr>
-            <w:br/>
-          </w:r>
-          <w:r>
-            <w:rPr>
-              <w:color w:val="808080" w:themeColor="background1" w:themeShade="80"/>
-            </w:rPr>
-            <w:br/>
-          </w:r>
-          <w:r>
-            <w:rPr>
-              <w:color w:val="808080" w:themeColor="background1" w:themeShade="80"/>
-            </w:rPr>
-            <w:t>Your program must run error-free and demonstrate the following in a single scene:</w:t>
-          </w:r>
-        </w:sdtContent>
-      </w:sdt>
+        <w:t>:</w:t>
+      </w:r>
+    </w:p>
+    <w:p>
+      <w:pPr>
+        <w:pStyle w:val="ListParagraph"/>
+        <w:numPr>
+          <w:ilvl w:val="0"/>
+          <w:numId w:val="11"/>
+        </w:numPr>
+        <w:spacing w:after="0"/>
+        <w:rPr>
+          <w:rStyle w:val="Style1"/>
+        </w:rPr>
+      </w:pPr>
+      <w:r>
+        <w:t>Submitted a 3D real-time executable application implementing the OpenGL Library. The application presents just what OpenGL can offer in terms of 3D model rendering, texture mapping and 3D Lighting.</w:t>
+      </w:r>
     </w:p>
     <w:p>
       <w:pPr>
@@ -1628,7 +1575,6 @@
         </w:numPr>
         <w:spacing w:after="0"/>
         <w:rPr>
-          <w:rStyle w:val="Style1"/>
           <w:rFonts w:ascii="Arial" w:hAnsi="Arial" w:cs="Arial"/>
           <w:b/>
         </w:rPr>
@@ -1642,7 +1588,7 @@
           </w:rPr>
           <w:id w:val="-409921034"/>
           <w14:checkbox>
-            <w14:checked w14:val="0"/>
+            <w14:checked w14:val="1"/>
             <w14:checkedState w14:val="2612" w14:font="MS Gothic"/>
             <w14:uncheckedState w14:val="2610" w14:font="MS Gothic"/>
           </w14:checkbox>
@@ -1650,11 +1596,11 @@
         <w:sdtContent>
           <w:r>
             <w:rPr>
-              <w:rFonts w:hint="eastAsia" w:ascii="MS Gothic" w:hAnsi="MS Gothic" w:eastAsia="MS Gothic" w:cs="Arial"/>
+              <w:rFonts w:ascii="MS Gothic" w:eastAsia="MS Gothic" w:hAnsi="MS Gothic" w:cs="Arial" w:hint="eastAsia"/>
               <w:b/>
               <w:sz w:val="40"/>
             </w:rPr>
-            <w:t>☐</w:t>
+            <w:t>☒</w:t>
           </w:r>
         </w:sdtContent>
       </w:sdt>
@@ -1676,11 +1622,16 @@
       <w:r>
         <w:t xml:space="preserve">endered </w:t>
       </w:r>
+      <w:proofErr w:type="gramStart"/>
       <w:r>
         <w:t>Wi</w:t>
       </w:r>
       <w:r>
-        <w:t xml:space="preserve">th </w:t>
+        <w:t>th</w:t>
+      </w:r>
+      <w:proofErr w:type="gramEnd"/>
+      <w:r>
+        <w:t xml:space="preserve"> </w:t>
       </w:r>
       <w:r>
         <w:t>C</w:t>
@@ -1694,66 +1645,175 @@
       <w:r>
         <w:t>hader</w:t>
       </w:r>
-      <w:r>
-        <w:t xml:space="preserve">: </w:t>
-      </w:r>
-      <w:sdt>
-        <w:sdtPr>
-          <w:rPr>
-            <w:rStyle w:val="Style1"/>
-          </w:rPr>
-          <w:id w:val="-225375227"/>
-          <w:placeholder>
-            <w:docPart w:val="7E82E47E741A4BFFA8127131B60615CC"/>
-          </w:placeholder>
-          <w:showingPlcHdr/>
-          <w:text w:multiLine="1"/>
-        </w:sdtPr>
-        <w:sdtContent>
-          <w:r>
-            <w:rPr>
-              <w:rStyle w:val="PlaceholderText"/>
-            </w:rPr>
-            <w:t>In a few short sentences or dot points, please</w:t>
-          </w:r>
-          <w:r>
-            <w:rPr>
-              <w:rStyle w:val="PlaceholderText"/>
-            </w:rPr>
-            <w:t xml:space="preserve"> e</w:t>
-          </w:r>
-          <w:r>
-            <w:rPr>
-              <w:rStyle w:val="PlaceholderText"/>
-            </w:rPr>
-            <w:t xml:space="preserve">numerate </w:t>
-          </w:r>
-          <w:r>
-            <w:rPr>
-              <w:rStyle w:val="PlaceholderText"/>
-            </w:rPr>
-            <w:t>and</w:t>
-          </w:r>
-          <w:r>
-            <w:rPr>
-              <w:rStyle w:val="PlaceholderText"/>
-            </w:rPr>
-            <w:t xml:space="preserve"> describe </w:t>
-          </w:r>
-          <w:r>
-            <w:rPr>
-              <w:rStyle w:val="PlaceholderText"/>
-            </w:rPr>
-            <w:t>what you submitted for this part of the assessment</w:t>
-          </w:r>
-          <w:r>
-            <w:rPr>
-              <w:rStyle w:val="PlaceholderText"/>
-            </w:rPr>
-            <w:t>.</w:t>
-          </w:r>
-        </w:sdtContent>
-      </w:sdt>
+    </w:p>
+    <w:p>
+      <w:pPr>
+        <w:pStyle w:val="ListParagraph"/>
+        <w:numPr>
+          <w:ilvl w:val="2"/>
+          <w:numId w:val="9"/>
+        </w:numPr>
+        <w:spacing w:after="0"/>
+        <w:rPr>
+          <w:rFonts w:ascii="Arial" w:hAnsi="Arial" w:cs="Arial"/>
+          <w:b/>
+        </w:rPr>
+      </w:pPr>
+      <w:r>
+        <w:rPr>
+          <w:rFonts w:ascii="Arial" w:hAnsi="Arial" w:cs="Arial"/>
+          <w:bCs/>
+        </w:rPr>
+        <w:t>Shaders include:</w:t>
+      </w:r>
+    </w:p>
+    <w:p>
+      <w:pPr>
+        <w:pStyle w:val="ListParagraph"/>
+        <w:numPr>
+          <w:ilvl w:val="3"/>
+          <w:numId w:val="9"/>
+        </w:numPr>
+        <w:spacing w:after="0"/>
+        <w:rPr>
+          <w:rFonts w:ascii="Arial" w:hAnsi="Arial" w:cs="Arial"/>
+          <w:b/>
+        </w:rPr>
+      </w:pPr>
+      <w:r>
+        <w:rPr>
+          <w:rFonts w:ascii="Arial" w:hAnsi="Arial" w:cs="Arial"/>
+          <w:bCs/>
+        </w:rPr>
+        <w:t>Simple</w:t>
+      </w:r>
+    </w:p>
+    <w:p>
+      <w:pPr>
+        <w:pStyle w:val="ListParagraph"/>
+        <w:numPr>
+          <w:ilvl w:val="3"/>
+          <w:numId w:val="9"/>
+        </w:numPr>
+        <w:spacing w:after="0"/>
+        <w:rPr>
+          <w:rFonts w:ascii="Arial" w:hAnsi="Arial" w:cs="Arial"/>
+          <w:b/>
+        </w:rPr>
+      </w:pPr>
+      <w:r>
+        <w:rPr>
+          <w:rFonts w:ascii="Arial" w:hAnsi="Arial" w:cs="Arial"/>
+          <w:bCs/>
+        </w:rPr>
+        <w:t>Coloured</w:t>
+      </w:r>
+    </w:p>
+    <w:p>
+      <w:pPr>
+        <w:pStyle w:val="ListParagraph"/>
+        <w:numPr>
+          <w:ilvl w:val="3"/>
+          <w:numId w:val="9"/>
+        </w:numPr>
+        <w:spacing w:after="0"/>
+        <w:rPr>
+          <w:rFonts w:ascii="Arial" w:hAnsi="Arial" w:cs="Arial"/>
+          <w:b/>
+        </w:rPr>
+      </w:pPr>
+      <w:r>
+        <w:rPr>
+          <w:rFonts w:ascii="Arial" w:hAnsi="Arial" w:cs="Arial"/>
+          <w:bCs/>
+        </w:rPr>
+        <w:t>Phong</w:t>
+      </w:r>
+    </w:p>
+    <w:p>
+      <w:pPr>
+        <w:pStyle w:val="ListParagraph"/>
+        <w:numPr>
+          <w:ilvl w:val="3"/>
+          <w:numId w:val="9"/>
+        </w:numPr>
+        <w:spacing w:after="0"/>
+        <w:rPr>
+          <w:rFonts w:ascii="Arial" w:hAnsi="Arial" w:cs="Arial"/>
+          <w:b/>
+        </w:rPr>
+      </w:pPr>
+      <w:r>
+        <w:rPr>
+          <w:rFonts w:ascii="Arial" w:hAnsi="Arial" w:cs="Arial"/>
+          <w:bCs/>
+        </w:rPr>
+        <w:t>Normal Lit</w:t>
+      </w:r>
+    </w:p>
+    <w:p>
+      <w:pPr>
+        <w:pStyle w:val="ListParagraph"/>
+        <w:numPr>
+          <w:ilvl w:val="3"/>
+          <w:numId w:val="9"/>
+        </w:numPr>
+        <w:spacing w:after="0"/>
+        <w:rPr>
+          <w:rFonts w:ascii="Arial" w:hAnsi="Arial" w:cs="Arial"/>
+          <w:b/>
+        </w:rPr>
+      </w:pPr>
+      <w:r>
+        <w:rPr>
+          <w:rFonts w:ascii="Arial" w:hAnsi="Arial" w:cs="Arial"/>
+          <w:bCs/>
+        </w:rPr>
+        <w:t>Textured</w:t>
+      </w:r>
+    </w:p>
+    <w:p>
+      <w:pPr>
+        <w:pStyle w:val="ListParagraph"/>
+        <w:numPr>
+          <w:ilvl w:val="3"/>
+          <w:numId w:val="9"/>
+        </w:numPr>
+        <w:spacing w:after="0"/>
+        <w:rPr>
+          <w:rFonts w:ascii="Arial" w:hAnsi="Arial" w:cs="Arial"/>
+          <w:b/>
+        </w:rPr>
+      </w:pPr>
+      <w:r>
+        <w:rPr>
+          <w:rFonts w:ascii="Arial" w:hAnsi="Arial" w:cs="Arial"/>
+          <w:bCs/>
+        </w:rPr>
+        <w:t>Post effects</w:t>
+      </w:r>
+    </w:p>
+    <w:p>
+      <w:pPr>
+        <w:pStyle w:val="ListParagraph"/>
+        <w:numPr>
+          <w:ilvl w:val="3"/>
+          <w:numId w:val="9"/>
+        </w:numPr>
+        <w:spacing w:after="0"/>
+        <w:rPr>
+          <w:rStyle w:val="Style1"/>
+          <w:rFonts w:ascii="Arial" w:hAnsi="Arial" w:cs="Arial"/>
+          <w:b/>
+        </w:rPr>
+      </w:pPr>
+      <w:r>
+        <w:rPr>
+          <w:rFonts w:ascii="Arial" w:hAnsi="Arial" w:cs="Arial"/>
+          <w:bCs/>
+        </w:rPr>
+        <w:t>particle</w:t>
+      </w:r>
     </w:p>
     <w:p>
       <w:pPr>
@@ -1780,7 +1840,7 @@
         <w:sdtContent>
           <w:r>
             <w:rPr>
-              <w:rFonts w:hint="eastAsia" w:ascii="MS Gothic" w:hAnsi="MS Gothic" w:eastAsia="MS Gothic" w:cs="Arial"/>
+              <w:rFonts w:ascii="MS Gothic" w:eastAsia="MS Gothic" w:hAnsi="MS Gothic" w:cs="Arial" w:hint="eastAsia"/>
               <w:b/>
               <w:sz w:val="40"/>
             </w:rPr>
@@ -1801,77 +1861,8 @@
         <w:t>apping</w:t>
       </w:r>
       <w:r>
-        <w:t xml:space="preserve">: </w:t>
-      </w:r>
-      <w:sdt>
-        <w:sdtPr>
-          <w:rPr>
-            <w:rStyle w:val="Style1"/>
-          </w:rPr>
-          <w:id w:val="-901063656"/>
-          <w:placeholder>
-            <w:docPart w:val="DA26997905C242A3B7639D0675340B54"/>
-          </w:placeholder>
-          <w:showingPlcHdr/>
-          <w:text w:multiLine="1"/>
-        </w:sdtPr>
-        <w:sdtContent>
-          <w:r>
-            <w:rPr>
-              <w:rStyle w:val="PlaceholderText"/>
-            </w:rPr>
-            <w:t xml:space="preserve">In a few short sentences or dot points, </w:t>
-          </w:r>
-          <w:r>
-            <w:rPr>
-              <w:rStyle w:val="PlaceholderText"/>
-            </w:rPr>
-            <w:t>please</w:t>
-          </w:r>
-          <w:r>
-            <w:rPr>
-              <w:rStyle w:val="PlaceholderText"/>
-            </w:rPr>
-            <w:t xml:space="preserve"> e</w:t>
-          </w:r>
-          <w:r>
-            <w:rPr>
-              <w:rStyle w:val="PlaceholderText"/>
-            </w:rPr>
-            <w:t xml:space="preserve">numerate </w:t>
-          </w:r>
-          <w:r>
-            <w:rPr>
-              <w:rStyle w:val="PlaceholderText"/>
-            </w:rPr>
-            <w:t>and</w:t>
-          </w:r>
-          <w:r>
-            <w:rPr>
-              <w:rStyle w:val="PlaceholderText"/>
-            </w:rPr>
-            <w:t xml:space="preserve"> </w:t>
-          </w:r>
-          <w:r>
-            <w:rPr>
-              <w:rStyle w:val="PlaceholderText"/>
-            </w:rPr>
-            <w:t xml:space="preserve">describe </w:t>
-          </w:r>
-          <w:r>
-            <w:rPr>
-              <w:rStyle w:val="PlaceholderText"/>
-            </w:rPr>
-            <w:t>what you submitted for this part of the assessment</w:t>
-          </w:r>
-          <w:r>
-            <w:rPr>
-              <w:rStyle w:val="PlaceholderText"/>
-            </w:rPr>
-            <w:t>.</w:t>
-          </w:r>
-        </w:sdtContent>
-      </w:sdt>
+        <w:t>:</w:t>
+      </w:r>
     </w:p>
     <w:p>
       <w:pPr>
@@ -1880,9 +1871,26 @@
           <w:ilvl w:val="1"/>
           <w:numId w:val="9"/>
         </w:numPr>
-        <w:rPr>
-          <w:rStyle w:val="Style1"/>
-        </w:rPr>
+      </w:pPr>
+      <w:r>
+        <w:t xml:space="preserve">The application loads in the 3D models using a mix of the AIE C++ bootstrap and GLSL fragment and vertex shaders, which maps any texture onto </w:t>
+      </w:r>
+      <w:proofErr w:type="gramStart"/>
+      <w:r>
+        <w:t>a</w:t>
+      </w:r>
+      <w:proofErr w:type="gramEnd"/>
+      <w:r>
+        <w:t xml:space="preserve"> obj that has an associated MTL file.</w:t>
+      </w:r>
+    </w:p>
+    <w:p>
+      <w:pPr>
+        <w:pStyle w:val="ListParagraph"/>
+        <w:numPr>
+          <w:ilvl w:val="1"/>
+          <w:numId w:val="9"/>
+        </w:numPr>
       </w:pPr>
       <w:sdt>
         <w:sdtPr>
@@ -1901,7 +1909,7 @@
         <w:sdtContent>
           <w:r>
             <w:rPr>
-              <w:rFonts w:hint="eastAsia" w:ascii="MS Gothic" w:hAnsi="MS Gothic" w:eastAsia="MS Gothic" w:cs="Arial"/>
+              <w:rFonts w:ascii="MS Gothic" w:eastAsia="MS Gothic" w:hAnsi="MS Gothic" w:cs="Arial" w:hint="eastAsia"/>
               <w:b/>
               <w:sz w:val="40"/>
             </w:rPr>
@@ -1922,77 +1930,23 @@
         <w:t>ighting</w:t>
       </w:r>
       <w:r>
-        <w:t xml:space="preserve">: </w:t>
-      </w:r>
-      <w:sdt>
-        <w:sdtPr>
-          <w:rPr>
-            <w:rStyle w:val="Style1"/>
-          </w:rPr>
-          <w:id w:val="1181545297"/>
-          <w:placeholder>
-            <w:docPart w:val="754690A6DE4D4617BEB5CBABA5442920"/>
-          </w:placeholder>
-          <w:showingPlcHdr/>
-          <w:text w:multiLine="1"/>
-        </w:sdtPr>
-        <w:sdtContent>
-          <w:r>
-            <w:rPr>
-              <w:rStyle w:val="PlaceholderText"/>
-            </w:rPr>
-            <w:t xml:space="preserve">In a few short sentences or dot points, </w:t>
-          </w:r>
-          <w:r>
-            <w:rPr>
-              <w:rStyle w:val="PlaceholderText"/>
-            </w:rPr>
-            <w:t>please</w:t>
-          </w:r>
-          <w:r>
-            <w:rPr>
-              <w:rStyle w:val="PlaceholderText"/>
-            </w:rPr>
-            <w:t xml:space="preserve"> e</w:t>
-          </w:r>
-          <w:r>
-            <w:rPr>
-              <w:rStyle w:val="PlaceholderText"/>
-            </w:rPr>
-            <w:t xml:space="preserve">numerate </w:t>
-          </w:r>
-          <w:r>
-            <w:rPr>
-              <w:rStyle w:val="PlaceholderText"/>
-            </w:rPr>
-            <w:t>and</w:t>
-          </w:r>
-          <w:r>
-            <w:rPr>
-              <w:rStyle w:val="PlaceholderText"/>
-            </w:rPr>
-            <w:t xml:space="preserve"> </w:t>
-          </w:r>
-          <w:r>
-            <w:rPr>
-              <w:rStyle w:val="PlaceholderText"/>
-            </w:rPr>
-            <w:t xml:space="preserve">describe </w:t>
-          </w:r>
-          <w:r>
-            <w:rPr>
-              <w:rStyle w:val="PlaceholderText"/>
-            </w:rPr>
-            <w:t>what you submitted for this part of the assessment</w:t>
-          </w:r>
-          <w:r>
-            <w:rPr>
-              <w:rStyle w:val="PlaceholderText"/>
-            </w:rPr>
-            <w:t>.</w:t>
-          </w:r>
-        </w:sdtContent>
-      </w:sdt>
+        <w:t>:</w:t>
+      </w:r>
+    </w:p>
+    <w:p>
+      <w:pPr>
+        <w:pStyle w:val="ListParagraph"/>
+        <w:numPr>
+          <w:ilvl w:val="1"/>
+          <w:numId w:val="9"/>
+        </w:numPr>
+        <w:rPr>
+          <w:rStyle w:val="Style1"/>
+        </w:rPr>
+      </w:pPr>
+      <w:r>
+        <w:t>The Application include directional lighting and point lights in 3d space which affect shaders in real time.</w:t>
+      </w:r>
     </w:p>
     <w:p>
       <w:pPr>
@@ -2024,7 +1978,7 @@
         <w:sdtContent>
           <w:r>
             <w:rPr>
-              <w:rFonts w:hint="eastAsia" w:ascii="MS Gothic" w:hAnsi="MS Gothic" w:eastAsia="MS Gothic" w:cs="Arial"/>
+              <w:rFonts w:ascii="MS Gothic" w:eastAsia="MS Gothic" w:hAnsi="MS Gothic" w:cs="Arial" w:hint="eastAsia"/>
               <w:b/>
               <w:sz w:val="40"/>
             </w:rPr>
@@ -2039,127 +1993,56 @@
         <w:t>Follow Good Coding Practices</w:t>
       </w:r>
       <w:r>
-        <w:t xml:space="preserve">: </w:t>
-      </w:r>
-      <w:sdt>
-        <w:sdtPr>
-          <w:rPr>
-            <w:rStyle w:val="Style1"/>
-          </w:rPr>
-          <w:id w:val="1171991542"/>
-          <w:placeholder>
-            <w:docPart w:val="B88E04DE2CA94A81993FE5450F71FD90"/>
-          </w:placeholder>
-          <w:showingPlcHdr/>
-          <w:text w:multiLine="1"/>
-        </w:sdtPr>
-        <w:sdtContent>
-          <w:r>
-            <w:rPr>
-              <w:rStyle w:val="PlaceholderText"/>
-            </w:rPr>
-            <w:t xml:space="preserve">In a few short sentences or dot points, </w:t>
-          </w:r>
-          <w:r>
-            <w:rPr>
-              <w:rStyle w:val="PlaceholderText"/>
-            </w:rPr>
-            <w:t>please</w:t>
-          </w:r>
-          <w:r>
-            <w:rPr>
-              <w:rStyle w:val="PlaceholderText"/>
-            </w:rPr>
-            <w:t xml:space="preserve"> e</w:t>
-          </w:r>
-          <w:r>
-            <w:rPr>
-              <w:rStyle w:val="PlaceholderText"/>
-            </w:rPr>
-            <w:t xml:space="preserve">numerate </w:t>
-          </w:r>
-          <w:r>
-            <w:rPr>
-              <w:rStyle w:val="PlaceholderText"/>
-            </w:rPr>
-            <w:t>and</w:t>
-          </w:r>
-          <w:r>
-            <w:rPr>
-              <w:rStyle w:val="PlaceholderText"/>
-            </w:rPr>
-            <w:t xml:space="preserve"> </w:t>
-          </w:r>
-          <w:r>
-            <w:rPr>
-              <w:rStyle w:val="PlaceholderText"/>
-            </w:rPr>
-            <w:t xml:space="preserve">describe </w:t>
-          </w:r>
-          <w:r>
-            <w:rPr>
-              <w:rStyle w:val="PlaceholderText"/>
-            </w:rPr>
-            <w:t>what you submitted for this part of the assessment</w:t>
-          </w:r>
-          <w:r>
-            <w:rPr>
-              <w:rStyle w:val="PlaceholderText"/>
-            </w:rPr>
-            <w:t>.</w:t>
-          </w:r>
-        </w:sdtContent>
-      </w:sdt>
+        <w:t>:</w:t>
+      </w:r>
     </w:p>
     <w:p>
       <w:pPr>
         <w:pStyle w:val="ListParagraph"/>
+        <w:numPr>
+          <w:ilvl w:val="1"/>
+          <w:numId w:val="9"/>
+        </w:numPr>
         <w:spacing w:after="0"/>
-        <w:ind w:left="1440"/>
-        <w:rPr>
-          <w:rFonts w:ascii="Arial" w:hAnsi="Arial" w:cs="Arial"/>
+        <w:rPr>
+          <w:rFonts w:cstheme="minorHAnsi"/>
           <w:b/>
         </w:rPr>
       </w:pPr>
+      <w:r>
+        <w:rPr>
+          <w:rFonts w:cstheme="minorHAnsi"/>
+          <w:bCs/>
+        </w:rPr>
+        <w:t xml:space="preserve">Ensured proper </w:t>
+      </w:r>
+      <w:r>
+        <w:rPr>
+          <w:rFonts w:cstheme="minorHAnsi"/>
+          <w:bCs/>
+        </w:rPr>
+        <w:t xml:space="preserve">coding standards were met </w:t>
+      </w:r>
+      <w:proofErr w:type="gramStart"/>
+      <w:r>
+        <w:rPr>
+          <w:rFonts w:cstheme="minorHAnsi"/>
+          <w:bCs/>
+        </w:rPr>
+        <w:t>in regards to</w:t>
+      </w:r>
+      <w:proofErr w:type="gramEnd"/>
+      <w:r>
+        <w:rPr>
+          <w:rFonts w:cstheme="minorHAnsi"/>
+          <w:bCs/>
+        </w:rPr>
+        <w:t xml:space="preserve"> coding practices and documentation.</w:t>
+      </w:r>
     </w:p>
     <w:p>
       <w:pPr>
-        <w:pStyle w:val="ListParagraph"/>
         <w:spacing w:after="0"/>
-        <w:ind w:left="1440"/>
-        <w:rPr>
-          <w:rFonts w:ascii="Arial" w:hAnsi="Arial" w:cs="Arial"/>
-          <w:b/>
-        </w:rPr>
-      </w:pPr>
-    </w:p>
-    <w:p>
-      <w:pPr>
-        <w:pStyle w:val="ListParagraph"/>
-        <w:spacing w:after="0"/>
-        <w:ind w:left="1440"/>
-        <w:rPr>
-          <w:rFonts w:ascii="Arial" w:hAnsi="Arial" w:cs="Arial"/>
-          <w:b/>
-        </w:rPr>
-      </w:pPr>
-    </w:p>
-    <w:p>
-      <w:pPr>
-        <w:pStyle w:val="ListParagraph"/>
-        <w:spacing w:after="0"/>
-        <w:ind w:left="1440"/>
-        <w:rPr>
-          <w:rFonts w:ascii="Arial" w:hAnsi="Arial" w:cs="Arial"/>
-          <w:b/>
-        </w:rPr>
-      </w:pPr>
-    </w:p>
-    <w:p>
-      <w:pPr>
-        <w:pStyle w:val="ListParagraph"/>
-        <w:spacing w:after="0"/>
-        <w:ind w:left="1440"/>
         <w:rPr>
           <w:rFonts w:ascii="Arial" w:hAnsi="Arial" w:cs="Arial"/>
           <w:b/>
@@ -2495,23 +2378,16 @@
           <w:placeholder>
             <w:docPart w:val="356D7DFFDB6142378CCBA20CEC2F00BC"/>
           </w:placeholder>
-          <w:showingPlcHdr/>
           <w:text/>
         </w:sdtPr>
         <w:sdtContent>
           <w:r>
             <w:rPr>
-              <w:rStyle w:val="PlaceholderText"/>
-              <w:u w:val="single"/>
+              <w:rFonts w:ascii="Arial" w:hAnsi="Arial" w:cs="Arial"/>
+              <w:sz w:val="20"/>
+              <w:szCs w:val="20"/>
             </w:rPr>
-            <w:t>Please enter you name</w:t>
-          </w:r>
-          <w:r>
-            <w:rPr>
-              <w:rStyle w:val="PlaceholderText"/>
-              <w:u w:val="single"/>
-            </w:rPr>
-            <w:t>.</w:t>
+            <w:t>Justin Green</w:t>
           </w:r>
         </w:sdtContent>
       </w:sdt>
@@ -2530,13 +2406,6 @@
           <w:szCs w:val="20"/>
         </w:rPr>
         <w:tab/>
-      </w:r>
-      <w:r>
-        <w:rPr>
-          <w:rFonts w:ascii="Arial" w:hAnsi="Arial" w:cs="Arial"/>
-          <w:sz w:val="20"/>
-          <w:szCs w:val="20"/>
-        </w:rPr>
         <w:t xml:space="preserve">Date: </w:t>
       </w:r>
       <w:sdt>
@@ -2550,16 +2419,16 @@
           <w:placeholder>
             <w:docPart w:val="6CD809C803134285AFA7900BEE9A4ADE"/>
           </w:placeholder>
-          <w:showingPlcHdr/>
           <w:text/>
         </w:sdtPr>
         <w:sdtContent>
           <w:r>
             <w:rPr>
-              <w:rStyle w:val="PlaceholderText"/>
-              <w:u w:val="single"/>
+              <w:rFonts w:ascii="Arial" w:hAnsi="Arial" w:cs="Arial"/>
+              <w:sz w:val="20"/>
+              <w:szCs w:val="20"/>
             </w:rPr>
-            <w:t>Please enter the date</w:t>
+            <w:t>02/04/23</w:t>
           </w:r>
         </w:sdtContent>
       </w:sdt>
@@ -2598,7 +2467,7 @@
 </file>
 
 <file path=word/endnotes.xml><?xml version="1.0" encoding="utf-8"?>
-<w:endnotes xmlns:wpc="http://schemas.microsoft.com/office/word/2010/wordprocessingCanvas" xmlns:cx="http://schemas.microsoft.com/office/drawing/2014/chartex" xmlns:cx1="http://schemas.microsoft.com/office/drawing/2015/9/8/chartex" xmlns:cx2="http://schemas.microsoft.com/office/drawing/2015/10/21/chartex" xmlns:cx3="http://schemas.microsoft.com/office/drawing/2016/5/9/chartex" xmlns:cx4="http://schemas.microsoft.com/office/drawing/2016/5/10/chartex" xmlns:cx5="http://schemas.microsoft.com/office/drawing/2016/5/11/chartex" xmlns:cx6="http://schemas.microsoft.com/office/drawing/2016/5/12/chartex" xmlns:cx7="http://schemas.microsoft.com/office/drawing/2016/5/13/chartex" xmlns:cx8="http://schemas.microsoft.com/office/drawing/2016/5/14/chartex" xmlns:mc="http://schemas.openxmlformats.org/markup-compatibility/2006" xmlns:aink="http://schemas.microsoft.com/office/drawing/2016/ink" xmlns:am3d="http://schemas.microsoft.com/office/drawing/2017/model3d" xmlns:o="urn:schemas-microsoft-com:office:office" xmlns:oel="http://schemas.microsoft.com/office/2019/extlst" xmlns:r="http://schemas.openxmlformats.org/officeDocument/2006/relationships" xmlns:m="http://schemas.openxmlformats.org/officeDocument/2006/math" xmlns:v="urn:schemas-microsoft-com:vml" xmlns:wp14="http://schemas.microsoft.com/office/word/2010/wordprocessingDrawing" xmlns:wp="http://schemas.openxmlformats.org/drawingml/2006/wordprocessingDrawing" xmlns:w10="urn:schemas-microsoft-com:office:word" xmlns:w="http://schemas.openxmlformats.org/wordprocessingml/2006/main" xmlns:w14="http://schemas.microsoft.com/office/word/2010/wordml" xmlns:w15="http://schemas.microsoft.com/office/word/2012/wordml" xmlns:w16cex="http://schemas.microsoft.com/office/word/2018/wordml/cex" xmlns:w16cid="http://schemas.microsoft.com/office/word/2016/wordml/cid" xmlns:w16="http://schemas.microsoft.com/office/word/2018/wordml" xmlns:w16du="http://schemas.microsoft.com/office/word/2023/wordml/word16du" xmlns:w16sdtdh="http://schemas.microsoft.com/office/word/2020/wordml/sdtdatahash" xmlns:w16se="http://schemas.microsoft.com/office/word/2015/wordml/symex" xmlns:wpg="http://schemas.microsoft.com/office/word/2010/wordprocessingGroup" xmlns:wpi="http://schemas.microsoft.com/office/word/2010/wordprocessingInk" xmlns:wne="http://schemas.microsoft.com/office/word/2006/wordml" xmlns:wps="http://schemas.microsoft.com/office/word/2010/wordprocessingShape" mc:Ignorable="w14 w15 w16se w16cid w16 w16cex w16sdtdh wp14">
+<w:endnotes xmlns:wpc="http://schemas.microsoft.com/office/word/2010/wordprocessingCanvas" xmlns:cx="http://schemas.microsoft.com/office/drawing/2014/chartex" xmlns:cx1="http://schemas.microsoft.com/office/drawing/2015/9/8/chartex" xmlns:cx2="http://schemas.microsoft.com/office/drawing/2015/10/21/chartex" xmlns:cx3="http://schemas.microsoft.com/office/drawing/2016/5/9/chartex" xmlns:cx4="http://schemas.microsoft.com/office/drawing/2016/5/10/chartex" xmlns:cx5="http://schemas.microsoft.com/office/drawing/2016/5/11/chartex" xmlns:cx6="http://schemas.microsoft.com/office/drawing/2016/5/12/chartex" xmlns:cx7="http://schemas.microsoft.com/office/drawing/2016/5/13/chartex" xmlns:cx8="http://schemas.microsoft.com/office/drawing/2016/5/14/chartex" xmlns:mc="http://schemas.openxmlformats.org/markup-compatibility/2006" xmlns:aink="http://schemas.microsoft.com/office/drawing/2016/ink" xmlns:am3d="http://schemas.microsoft.com/office/drawing/2017/model3d" xmlns:o="urn:schemas-microsoft-com:office:office" xmlns:oel="http://schemas.microsoft.com/office/2019/extlst" xmlns:r="http://schemas.openxmlformats.org/officeDocument/2006/relationships" xmlns:m="http://schemas.openxmlformats.org/officeDocument/2006/math" xmlns:v="urn:schemas-microsoft-com:vml" xmlns:wp14="http://schemas.microsoft.com/office/word/2010/wordprocessingDrawing" xmlns:wp="http://schemas.openxmlformats.org/drawingml/2006/wordprocessingDrawing" xmlns:w10="urn:schemas-microsoft-com:office:word" xmlns:w="http://schemas.openxmlformats.org/wordprocessingml/2006/main" xmlns:w14="http://schemas.microsoft.com/office/word/2010/wordml" xmlns:w15="http://schemas.microsoft.com/office/word/2012/wordml" xmlns:w16cex="http://schemas.microsoft.com/office/word/2018/wordml/cex" xmlns:w16cid="http://schemas.microsoft.com/office/word/2016/wordml/cid" xmlns:w16="http://schemas.microsoft.com/office/word/2018/wordml" xmlns:w16sdtdh="http://schemas.microsoft.com/office/word/2020/wordml/sdtdatahash" xmlns:w16se="http://schemas.microsoft.com/office/word/2015/wordml/symex" xmlns:wpg="http://schemas.microsoft.com/office/word/2010/wordprocessingGroup" xmlns:wpi="http://schemas.microsoft.com/office/word/2010/wordprocessingInk" xmlns:wne="http://schemas.microsoft.com/office/word/2006/wordml" xmlns:wps="http://schemas.microsoft.com/office/word/2010/wordprocessingShape" mc:Ignorable="w14 w15 w16se w16cid w16 w16cex w16sdtdh wp14">
   <w:endnote w:type="separator" w:id="-1">
     <w:p>
       <w:pPr>
@@ -2630,7 +2499,7 @@
 </file>
 
 <file path=word/footnotes.xml><?xml version="1.0" encoding="utf-8"?>
-<w:footnotes xmlns:wpc="http://schemas.microsoft.com/office/word/2010/wordprocessingCanvas" xmlns:cx="http://schemas.microsoft.com/office/drawing/2014/chartex" xmlns:cx1="http://schemas.microsoft.com/office/drawing/2015/9/8/chartex" xmlns:cx2="http://schemas.microsoft.com/office/drawing/2015/10/21/chartex" xmlns:cx3="http://schemas.microsoft.com/office/drawing/2016/5/9/chartex" xmlns:cx4="http://schemas.microsoft.com/office/drawing/2016/5/10/chartex" xmlns:cx5="http://schemas.microsoft.com/office/drawing/2016/5/11/chartex" xmlns:cx6="http://schemas.microsoft.com/office/drawing/2016/5/12/chartex" xmlns:cx7="http://schemas.microsoft.com/office/drawing/2016/5/13/chartex" xmlns:cx8="http://schemas.microsoft.com/office/drawing/2016/5/14/chartex" xmlns:mc="http://schemas.openxmlformats.org/markup-compatibility/2006" xmlns:aink="http://schemas.microsoft.com/office/drawing/2016/ink" xmlns:am3d="http://schemas.microsoft.com/office/drawing/2017/model3d" xmlns:o="urn:schemas-microsoft-com:office:office" xmlns:oel="http://schemas.microsoft.com/office/2019/extlst" xmlns:r="http://schemas.openxmlformats.org/officeDocument/2006/relationships" xmlns:m="http://schemas.openxmlformats.org/officeDocument/2006/math" xmlns:v="urn:schemas-microsoft-com:vml" xmlns:wp14="http://schemas.microsoft.com/office/word/2010/wordprocessingDrawing" xmlns:wp="http://schemas.openxmlformats.org/drawingml/2006/wordprocessingDrawing" xmlns:w10="urn:schemas-microsoft-com:office:word" xmlns:w="http://schemas.openxmlformats.org/wordprocessingml/2006/main" xmlns:w14="http://schemas.microsoft.com/office/word/2010/wordml" xmlns:w15="http://schemas.microsoft.com/office/word/2012/wordml" xmlns:w16cex="http://schemas.microsoft.com/office/word/2018/wordml/cex" xmlns:w16cid="http://schemas.microsoft.com/office/word/2016/wordml/cid" xmlns:w16="http://schemas.microsoft.com/office/word/2018/wordml" xmlns:w16du="http://schemas.microsoft.com/office/word/2023/wordml/word16du" xmlns:w16sdtdh="http://schemas.microsoft.com/office/word/2020/wordml/sdtdatahash" xmlns:w16se="http://schemas.microsoft.com/office/word/2015/wordml/symex" xmlns:wpg="http://schemas.microsoft.com/office/word/2010/wordprocessingGroup" xmlns:wpi="http://schemas.microsoft.com/office/word/2010/wordprocessingInk" xmlns:wne="http://schemas.microsoft.com/office/word/2006/wordml" xmlns:wps="http://schemas.microsoft.com/office/word/2010/wordprocessingShape" mc:Ignorable="w14 w15 w16se w16cid w16 w16cex w16sdtdh wp14">
+<w:footnotes xmlns:wpc="http://schemas.microsoft.com/office/word/2010/wordprocessingCanvas" xmlns:cx="http://schemas.microsoft.com/office/drawing/2014/chartex" xmlns:cx1="http://schemas.microsoft.com/office/drawing/2015/9/8/chartex" xmlns:cx2="http://schemas.microsoft.com/office/drawing/2015/10/21/chartex" xmlns:cx3="http://schemas.microsoft.com/office/drawing/2016/5/9/chartex" xmlns:cx4="http://schemas.microsoft.com/office/drawing/2016/5/10/chartex" xmlns:cx5="http://schemas.microsoft.com/office/drawing/2016/5/11/chartex" xmlns:cx6="http://schemas.microsoft.com/office/drawing/2016/5/12/chartex" xmlns:cx7="http://schemas.microsoft.com/office/drawing/2016/5/13/chartex" xmlns:cx8="http://schemas.microsoft.com/office/drawing/2016/5/14/chartex" xmlns:mc="http://schemas.openxmlformats.org/markup-compatibility/2006" xmlns:aink="http://schemas.microsoft.com/office/drawing/2016/ink" xmlns:am3d="http://schemas.microsoft.com/office/drawing/2017/model3d" xmlns:o="urn:schemas-microsoft-com:office:office" xmlns:oel="http://schemas.microsoft.com/office/2019/extlst" xmlns:r="http://schemas.openxmlformats.org/officeDocument/2006/relationships" xmlns:m="http://schemas.openxmlformats.org/officeDocument/2006/math" xmlns:v="urn:schemas-microsoft-com:vml" xmlns:wp14="http://schemas.microsoft.com/office/word/2010/wordprocessingDrawing" xmlns:wp="http://schemas.openxmlformats.org/drawingml/2006/wordprocessingDrawing" xmlns:w10="urn:schemas-microsoft-com:office:word" xmlns:w="http://schemas.openxmlformats.org/wordprocessingml/2006/main" xmlns:w14="http://schemas.microsoft.com/office/word/2010/wordml" xmlns:w15="http://schemas.microsoft.com/office/word/2012/wordml" xmlns:w16cex="http://schemas.microsoft.com/office/word/2018/wordml/cex" xmlns:w16cid="http://schemas.microsoft.com/office/word/2016/wordml/cid" xmlns:w16="http://schemas.microsoft.com/office/word/2018/wordml" xmlns:w16sdtdh="http://schemas.microsoft.com/office/word/2020/wordml/sdtdatahash" xmlns:w16se="http://schemas.microsoft.com/office/word/2015/wordml/symex" xmlns:wpg="http://schemas.microsoft.com/office/word/2010/wordprocessingGroup" xmlns:wpi="http://schemas.microsoft.com/office/word/2010/wordprocessingInk" xmlns:wne="http://schemas.microsoft.com/office/word/2006/wordml" xmlns:wps="http://schemas.microsoft.com/office/word/2010/wordprocessingShape" mc:Ignorable="w14 w15 w16se w16cid w16 w16cex w16sdtdh wp14">
   <w:footnote w:type="separator" w:id="-1">
     <w:p>
       <w:pPr>
@@ -2662,7 +2531,7 @@
 </file>
 
 <file path=word/header1.xml><?xml version="1.0" encoding="utf-8"?>
-<w:hdr xmlns:wpc="http://schemas.microsoft.com/office/word/2010/wordprocessingCanvas" xmlns:cx="http://schemas.microsoft.com/office/drawing/2014/chartex" xmlns:cx1="http://schemas.microsoft.com/office/drawing/2015/9/8/chartex" xmlns:cx2="http://schemas.microsoft.com/office/drawing/2015/10/21/chartex" xmlns:cx3="http://schemas.microsoft.com/office/drawing/2016/5/9/chartex" xmlns:cx4="http://schemas.microsoft.com/office/drawing/2016/5/10/chartex" xmlns:cx5="http://schemas.microsoft.com/office/drawing/2016/5/11/chartex" xmlns:cx6="http://schemas.microsoft.com/office/drawing/2016/5/12/chartex" xmlns:cx7="http://schemas.microsoft.com/office/drawing/2016/5/13/chartex" xmlns:cx8="http://schemas.microsoft.com/office/drawing/2016/5/14/chartex" xmlns:mc="http://schemas.openxmlformats.org/markup-compatibility/2006" xmlns:aink="http://schemas.microsoft.com/office/drawing/2016/ink" xmlns:am3d="http://schemas.microsoft.com/office/drawing/2017/model3d" xmlns:o="urn:schemas-microsoft-com:office:office" xmlns:oel="http://schemas.microsoft.com/office/2019/extlst" xmlns:r="http://schemas.openxmlformats.org/officeDocument/2006/relationships" xmlns:m="http://schemas.openxmlformats.org/officeDocument/2006/math" xmlns:v="urn:schemas-microsoft-com:vml" xmlns:wp14="http://schemas.microsoft.com/office/word/2010/wordprocessingDrawing" xmlns:wp="http://schemas.openxmlformats.org/drawingml/2006/wordprocessingDrawing" xmlns:w10="urn:schemas-microsoft-com:office:word" xmlns:w="http://schemas.openxmlformats.org/wordprocessingml/2006/main" xmlns:w14="http://schemas.microsoft.com/office/word/2010/wordml" xmlns:w15="http://schemas.microsoft.com/office/word/2012/wordml" xmlns:w16cex="http://schemas.microsoft.com/office/word/2018/wordml/cex" xmlns:w16cid="http://schemas.microsoft.com/office/word/2016/wordml/cid" xmlns:w16="http://schemas.microsoft.com/office/word/2018/wordml" xmlns:w16du="http://schemas.microsoft.com/office/word/2023/wordml/word16du" xmlns:w16sdtdh="http://schemas.microsoft.com/office/word/2020/wordml/sdtdatahash" xmlns:w16se="http://schemas.microsoft.com/office/word/2015/wordml/symex" xmlns:wpg="http://schemas.microsoft.com/office/word/2010/wordprocessingGroup" xmlns:wpi="http://schemas.microsoft.com/office/word/2010/wordprocessingInk" xmlns:wne="http://schemas.microsoft.com/office/word/2006/wordml" xmlns:wps="http://schemas.microsoft.com/office/word/2010/wordprocessingShape" mc:Ignorable="w14 w15 w16se w16cid w16 w16cex w16sdtdh wp14">
+<w:hdr xmlns:wpc="http://schemas.microsoft.com/office/word/2010/wordprocessingCanvas" xmlns:cx="http://schemas.microsoft.com/office/drawing/2014/chartex" xmlns:cx1="http://schemas.microsoft.com/office/drawing/2015/9/8/chartex" xmlns:cx2="http://schemas.microsoft.com/office/drawing/2015/10/21/chartex" xmlns:cx3="http://schemas.microsoft.com/office/drawing/2016/5/9/chartex" xmlns:cx4="http://schemas.microsoft.com/office/drawing/2016/5/10/chartex" xmlns:cx5="http://schemas.microsoft.com/office/drawing/2016/5/11/chartex" xmlns:cx6="http://schemas.microsoft.com/office/drawing/2016/5/12/chartex" xmlns:cx7="http://schemas.microsoft.com/office/drawing/2016/5/13/chartex" xmlns:cx8="http://schemas.microsoft.com/office/drawing/2016/5/14/chartex" xmlns:mc="http://schemas.openxmlformats.org/markup-compatibility/2006" xmlns:aink="http://schemas.microsoft.com/office/drawing/2016/ink" xmlns:am3d="http://schemas.microsoft.com/office/drawing/2017/model3d" xmlns:o="urn:schemas-microsoft-com:office:office" xmlns:oel="http://schemas.microsoft.com/office/2019/extlst" xmlns:r="http://schemas.openxmlformats.org/officeDocument/2006/relationships" xmlns:m="http://schemas.openxmlformats.org/officeDocument/2006/math" xmlns:v="urn:schemas-microsoft-com:vml" xmlns:wp14="http://schemas.microsoft.com/office/word/2010/wordprocessingDrawing" xmlns:wp="http://schemas.openxmlformats.org/drawingml/2006/wordprocessingDrawing" xmlns:w10="urn:schemas-microsoft-com:office:word" xmlns:w="http://schemas.openxmlformats.org/wordprocessingml/2006/main" xmlns:w14="http://schemas.microsoft.com/office/word/2010/wordml" xmlns:w15="http://schemas.microsoft.com/office/word/2012/wordml" xmlns:w16cex="http://schemas.microsoft.com/office/word/2018/wordml/cex" xmlns:w16cid="http://schemas.microsoft.com/office/word/2016/wordml/cid" xmlns:w16="http://schemas.microsoft.com/office/word/2018/wordml" xmlns:w16sdtdh="http://schemas.microsoft.com/office/word/2020/wordml/sdtdatahash" xmlns:w16se="http://schemas.microsoft.com/office/word/2015/wordml/symex" xmlns:wpg="http://schemas.microsoft.com/office/word/2010/wordprocessingGroup" xmlns:wpi="http://schemas.microsoft.com/office/word/2010/wordprocessingInk" xmlns:wne="http://schemas.microsoft.com/office/word/2006/wordml" xmlns:wps="http://schemas.microsoft.com/office/word/2010/wordprocessingShape" mc:Ignorable="w14 w15 w16se w16cid w16 w16cex w16sdtdh wp14">
   <w:p>
     <w:pPr>
       <w:pStyle w:val="Header"/>
@@ -2672,7 +2541,7 @@
         <w:noProof/>
       </w:rPr>
       <w:pict w14:anchorId="4944AA7E">
-        <v:shapetype id="_x0000_t75" coordsize="21600,21600" filled="f" stroked="f" o:spt="75" o:preferrelative="t" path="m@4@5l@4@11@9@11@9@5xe">
+        <v:shapetype id="_x0000_t75" coordsize="21600,21600" o:spt="75" o:preferrelative="t" path="m@4@5l@4@11@9@11@9@5xe" filled="f" stroked="f">
           <v:stroke joinstyle="miter"/>
           <v:formulas>
             <v:f eqn="if lineDrawn pixelLineWidth 0"/>
@@ -2688,11 +2557,11 @@
             <v:f eqn="prod @7 21600 pixelHeight"/>
             <v:f eqn="sum @10 21600 0"/>
           </v:formulas>
-          <v:path gradientshapeok="t" o:connecttype="rect" o:extrusionok="f"/>
+          <v:path o:extrusionok="f" gradientshapeok="t" o:connecttype="rect"/>
           <o:lock v:ext="edit" aspectratio="t"/>
         </v:shapetype>
-        <v:shape id="WordPictureWatermark110720057" style="position:absolute;margin-left:0;margin-top:0;width:595.25pt;height:842pt;z-index:-251658239;mso-wrap-edited:f;mso-position-horizontal:center;mso-position-horizontal-relative:margin;mso-position-vertical:center;mso-position-vertical-relative:margin" alt="AIE AU Word Letterhead Background Primary Feb 20152" o:spid="_x0000_s1027" o:allowincell="f" type="#_x0000_t75">
-          <v:imagedata o:title="AIE AU Word Letterhead Background Primary Feb 20152" r:id="rId1"/>
+        <v:shape id="WordPictureWatermark110720057" o:spid="_x0000_s1027" type="#_x0000_t75" alt="AIE AU Word Letterhead Background Primary Feb 20152" style="position:absolute;margin-left:0;margin-top:0;width:595.25pt;height:842pt;z-index:-251658239;mso-wrap-edited:f;mso-position-horizontal:center;mso-position-horizontal-relative:margin;mso-position-vertical:center;mso-position-vertical-relative:margin" o:allowincell="f">
+          <v:imagedata r:id="rId1" o:title="AIE AU Word Letterhead Background Primary Feb 20152"/>
           <w10:wrap anchorx="margin" anchory="margin"/>
         </v:shape>
       </w:pict>
@@ -2702,7 +2571,7 @@
 </file>
 
 <file path=word/header2.xml><?xml version="1.0" encoding="utf-8"?>
-<w:hdr xmlns:wpc="http://schemas.microsoft.com/office/word/2010/wordprocessingCanvas" xmlns:cx="http://schemas.microsoft.com/office/drawing/2014/chartex" xmlns:cx1="http://schemas.microsoft.com/office/drawing/2015/9/8/chartex" xmlns:cx2="http://schemas.microsoft.com/office/drawing/2015/10/21/chartex" xmlns:cx3="http://schemas.microsoft.com/office/drawing/2016/5/9/chartex" xmlns:cx4="http://schemas.microsoft.com/office/drawing/2016/5/10/chartex" xmlns:cx5="http://schemas.microsoft.com/office/drawing/2016/5/11/chartex" xmlns:cx6="http://schemas.microsoft.com/office/drawing/2016/5/12/chartex" xmlns:cx7="http://schemas.microsoft.com/office/drawing/2016/5/13/chartex" xmlns:cx8="http://schemas.microsoft.com/office/drawing/2016/5/14/chartex" xmlns:mc="http://schemas.openxmlformats.org/markup-compatibility/2006" xmlns:aink="http://schemas.microsoft.com/office/drawing/2016/ink" xmlns:am3d="http://schemas.microsoft.com/office/drawing/2017/model3d" xmlns:o="urn:schemas-microsoft-com:office:office" xmlns:oel="http://schemas.microsoft.com/office/2019/extlst" xmlns:r="http://schemas.openxmlformats.org/officeDocument/2006/relationships" xmlns:m="http://schemas.openxmlformats.org/officeDocument/2006/math" xmlns:v="urn:schemas-microsoft-com:vml" xmlns:wp14="http://schemas.microsoft.com/office/word/2010/wordprocessingDrawing" xmlns:wp="http://schemas.openxmlformats.org/drawingml/2006/wordprocessingDrawing" xmlns:w10="urn:schemas-microsoft-com:office:word" xmlns:w="http://schemas.openxmlformats.org/wordprocessingml/2006/main" xmlns:w14="http://schemas.microsoft.com/office/word/2010/wordml" xmlns:w15="http://schemas.microsoft.com/office/word/2012/wordml" xmlns:w16cex="http://schemas.microsoft.com/office/word/2018/wordml/cex" xmlns:w16cid="http://schemas.microsoft.com/office/word/2016/wordml/cid" xmlns:w16="http://schemas.microsoft.com/office/word/2018/wordml" xmlns:w16du="http://schemas.microsoft.com/office/word/2023/wordml/word16du" xmlns:w16sdtdh="http://schemas.microsoft.com/office/word/2020/wordml/sdtdatahash" xmlns:w16se="http://schemas.microsoft.com/office/word/2015/wordml/symex" xmlns:wpg="http://schemas.microsoft.com/office/word/2010/wordprocessingGroup" xmlns:wpi="http://schemas.microsoft.com/office/word/2010/wordprocessingInk" xmlns:wne="http://schemas.microsoft.com/office/word/2006/wordml" xmlns:wps="http://schemas.microsoft.com/office/word/2010/wordprocessingShape" mc:Ignorable="w14 w15 w16se w16cid w16 w16cex w16sdtdh wp14">
+<w:hdr xmlns:wpc="http://schemas.microsoft.com/office/word/2010/wordprocessingCanvas" xmlns:cx="http://schemas.microsoft.com/office/drawing/2014/chartex" xmlns:cx1="http://schemas.microsoft.com/office/drawing/2015/9/8/chartex" xmlns:cx2="http://schemas.microsoft.com/office/drawing/2015/10/21/chartex" xmlns:cx3="http://schemas.microsoft.com/office/drawing/2016/5/9/chartex" xmlns:cx4="http://schemas.microsoft.com/office/drawing/2016/5/10/chartex" xmlns:cx5="http://schemas.microsoft.com/office/drawing/2016/5/11/chartex" xmlns:cx6="http://schemas.microsoft.com/office/drawing/2016/5/12/chartex" xmlns:cx7="http://schemas.microsoft.com/office/drawing/2016/5/13/chartex" xmlns:cx8="http://schemas.microsoft.com/office/drawing/2016/5/14/chartex" xmlns:mc="http://schemas.openxmlformats.org/markup-compatibility/2006" xmlns:aink="http://schemas.microsoft.com/office/drawing/2016/ink" xmlns:am3d="http://schemas.microsoft.com/office/drawing/2017/model3d" xmlns:o="urn:schemas-microsoft-com:office:office" xmlns:oel="http://schemas.microsoft.com/office/2019/extlst" xmlns:r="http://schemas.openxmlformats.org/officeDocument/2006/relationships" xmlns:m="http://schemas.openxmlformats.org/officeDocument/2006/math" xmlns:v="urn:schemas-microsoft-com:vml" xmlns:wp14="http://schemas.microsoft.com/office/word/2010/wordprocessingDrawing" xmlns:wp="http://schemas.openxmlformats.org/drawingml/2006/wordprocessingDrawing" xmlns:w10="urn:schemas-microsoft-com:office:word" xmlns:w="http://schemas.openxmlformats.org/wordprocessingml/2006/main" xmlns:w14="http://schemas.microsoft.com/office/word/2010/wordml" xmlns:w15="http://schemas.microsoft.com/office/word/2012/wordml" xmlns:w16cex="http://schemas.microsoft.com/office/word/2018/wordml/cex" xmlns:w16cid="http://schemas.microsoft.com/office/word/2016/wordml/cid" xmlns:w16="http://schemas.microsoft.com/office/word/2018/wordml" xmlns:w16sdtdh="http://schemas.microsoft.com/office/word/2020/wordml/sdtdatahash" xmlns:w16se="http://schemas.microsoft.com/office/word/2015/wordml/symex" xmlns:wpg="http://schemas.microsoft.com/office/word/2010/wordprocessingGroup" xmlns:wpi="http://schemas.microsoft.com/office/word/2010/wordprocessingInk" xmlns:wne="http://schemas.microsoft.com/office/word/2006/wordml" xmlns:wps="http://schemas.microsoft.com/office/word/2010/wordprocessingShape" mc:Ignorable="w14 w15 w16se w16cid w16 w16cex w16sdtdh wp14">
   <w:p>
     <w:pPr>
       <w:pStyle w:val="Header"/>
@@ -2712,7 +2581,7 @@
         <w:noProof/>
       </w:rPr>
       <w:pict w14:anchorId="6A4D82DB">
-        <v:shapetype id="_x0000_t75" coordsize="21600,21600" filled="f" stroked="f" o:spt="75" o:preferrelative="t" path="m@4@5l@4@11@9@11@9@5xe">
+        <v:shapetype id="_x0000_t75" coordsize="21600,21600" o:spt="75" o:preferrelative="t" path="m@4@5l@4@11@9@11@9@5xe" filled="f" stroked="f">
           <v:stroke joinstyle="miter"/>
           <v:formulas>
             <v:f eqn="if lineDrawn pixelLineWidth 0"/>
@@ -2728,11 +2597,11 @@
             <v:f eqn="prod @7 21600 pixelHeight"/>
             <v:f eqn="sum @10 21600 0"/>
           </v:formulas>
-          <v:path gradientshapeok="t" o:connecttype="rect" o:extrusionok="f"/>
+          <v:path o:extrusionok="f" gradientshapeok="t" o:connecttype="rect"/>
           <o:lock v:ext="edit" aspectratio="t"/>
         </v:shapetype>
-        <v:shape id="WordPictureWatermark110720058" style="position:absolute;margin-left:-129.65pt;margin-top:-73.05pt;width:595.25pt;height:842pt;z-index:-251658238;mso-wrap-edited:f;mso-position-horizontal-relative:margin;mso-position-vertical-relative:margin" alt="AIE AU Word Letterhead Background Primary Feb 20152" o:spid="_x0000_s1026" o:allowincell="f" type="#_x0000_t75">
-          <v:imagedata o:title="AIE AU Word Letterhead Background Primary Feb 20152" r:id="rId1"/>
+        <v:shape id="WordPictureWatermark110720058" o:spid="_x0000_s1026" type="#_x0000_t75" alt="AIE AU Word Letterhead Background Primary Feb 20152" style="position:absolute;margin-left:-129.65pt;margin-top:-73.05pt;width:595.25pt;height:842pt;z-index:-251658238;mso-wrap-edited:f;mso-position-horizontal-relative:margin;mso-position-vertical-relative:margin" o:allowincell="f">
+          <v:imagedata r:id="rId1" o:title="AIE AU Word Letterhead Background Primary Feb 20152"/>
           <w10:wrap anchorx="margin" anchory="margin"/>
         </v:shape>
       </w:pict>
@@ -2742,7 +2611,7 @@
 </file>
 
 <file path=word/header3.xml><?xml version="1.0" encoding="utf-8"?>
-<w:hdr xmlns:wpc="http://schemas.microsoft.com/office/word/2010/wordprocessingCanvas" xmlns:cx="http://schemas.microsoft.com/office/drawing/2014/chartex" xmlns:cx1="http://schemas.microsoft.com/office/drawing/2015/9/8/chartex" xmlns:cx2="http://schemas.microsoft.com/office/drawing/2015/10/21/chartex" xmlns:cx3="http://schemas.microsoft.com/office/drawing/2016/5/9/chartex" xmlns:cx4="http://schemas.microsoft.com/office/drawing/2016/5/10/chartex" xmlns:cx5="http://schemas.microsoft.com/office/drawing/2016/5/11/chartex" xmlns:cx6="http://schemas.microsoft.com/office/drawing/2016/5/12/chartex" xmlns:cx7="http://schemas.microsoft.com/office/drawing/2016/5/13/chartex" xmlns:cx8="http://schemas.microsoft.com/office/drawing/2016/5/14/chartex" xmlns:mc="http://schemas.openxmlformats.org/markup-compatibility/2006" xmlns:aink="http://schemas.microsoft.com/office/drawing/2016/ink" xmlns:am3d="http://schemas.microsoft.com/office/drawing/2017/model3d" xmlns:o="urn:schemas-microsoft-com:office:office" xmlns:oel="http://schemas.microsoft.com/office/2019/extlst" xmlns:r="http://schemas.openxmlformats.org/officeDocument/2006/relationships" xmlns:m="http://schemas.openxmlformats.org/officeDocument/2006/math" xmlns:v="urn:schemas-microsoft-com:vml" xmlns:wp14="http://schemas.microsoft.com/office/word/2010/wordprocessingDrawing" xmlns:wp="http://schemas.openxmlformats.org/drawingml/2006/wordprocessingDrawing" xmlns:w10="urn:schemas-microsoft-com:office:word" xmlns:w="http://schemas.openxmlformats.org/wordprocessingml/2006/main" xmlns:w14="http://schemas.microsoft.com/office/word/2010/wordml" xmlns:w15="http://schemas.microsoft.com/office/word/2012/wordml" xmlns:w16cex="http://schemas.microsoft.com/office/word/2018/wordml/cex" xmlns:w16cid="http://schemas.microsoft.com/office/word/2016/wordml/cid" xmlns:w16="http://schemas.microsoft.com/office/word/2018/wordml" xmlns:w16du="http://schemas.microsoft.com/office/word/2023/wordml/word16du" xmlns:w16sdtdh="http://schemas.microsoft.com/office/word/2020/wordml/sdtdatahash" xmlns:w16se="http://schemas.microsoft.com/office/word/2015/wordml/symex" xmlns:wpg="http://schemas.microsoft.com/office/word/2010/wordprocessingGroup" xmlns:wpi="http://schemas.microsoft.com/office/word/2010/wordprocessingInk" xmlns:wne="http://schemas.microsoft.com/office/word/2006/wordml" xmlns:wps="http://schemas.microsoft.com/office/word/2010/wordprocessingShape" mc:Ignorable="w14 w15 w16se w16cid w16 w16cex w16sdtdh wp14">
+<w:hdr xmlns:wpc="http://schemas.microsoft.com/office/word/2010/wordprocessingCanvas" xmlns:cx="http://schemas.microsoft.com/office/drawing/2014/chartex" xmlns:cx1="http://schemas.microsoft.com/office/drawing/2015/9/8/chartex" xmlns:cx2="http://schemas.microsoft.com/office/drawing/2015/10/21/chartex" xmlns:cx3="http://schemas.microsoft.com/office/drawing/2016/5/9/chartex" xmlns:cx4="http://schemas.microsoft.com/office/drawing/2016/5/10/chartex" xmlns:cx5="http://schemas.microsoft.com/office/drawing/2016/5/11/chartex" xmlns:cx6="http://schemas.microsoft.com/office/drawing/2016/5/12/chartex" xmlns:cx7="http://schemas.microsoft.com/office/drawing/2016/5/13/chartex" xmlns:cx8="http://schemas.microsoft.com/office/drawing/2016/5/14/chartex" xmlns:mc="http://schemas.openxmlformats.org/markup-compatibility/2006" xmlns:aink="http://schemas.microsoft.com/office/drawing/2016/ink" xmlns:am3d="http://schemas.microsoft.com/office/drawing/2017/model3d" xmlns:o="urn:schemas-microsoft-com:office:office" xmlns:oel="http://schemas.microsoft.com/office/2019/extlst" xmlns:r="http://schemas.openxmlformats.org/officeDocument/2006/relationships" xmlns:m="http://schemas.openxmlformats.org/officeDocument/2006/math" xmlns:v="urn:schemas-microsoft-com:vml" xmlns:wp14="http://schemas.microsoft.com/office/word/2010/wordprocessingDrawing" xmlns:wp="http://schemas.openxmlformats.org/drawingml/2006/wordprocessingDrawing" xmlns:w10="urn:schemas-microsoft-com:office:word" xmlns:w="http://schemas.openxmlformats.org/wordprocessingml/2006/main" xmlns:w14="http://schemas.microsoft.com/office/word/2010/wordml" xmlns:w15="http://schemas.microsoft.com/office/word/2012/wordml" xmlns:w16cex="http://schemas.microsoft.com/office/word/2018/wordml/cex" xmlns:w16cid="http://schemas.microsoft.com/office/word/2016/wordml/cid" xmlns:w16="http://schemas.microsoft.com/office/word/2018/wordml" xmlns:w16sdtdh="http://schemas.microsoft.com/office/word/2020/wordml/sdtdatahash" xmlns:w16se="http://schemas.microsoft.com/office/word/2015/wordml/symex" xmlns:wpg="http://schemas.microsoft.com/office/word/2010/wordprocessingGroup" xmlns:wpi="http://schemas.microsoft.com/office/word/2010/wordprocessingInk" xmlns:wne="http://schemas.microsoft.com/office/word/2006/wordml" xmlns:wps="http://schemas.microsoft.com/office/word/2010/wordprocessingShape" mc:Ignorable="w14 w15 w16se w16cid w16 w16cex w16sdtdh wp14">
   <w:p>
     <w:pPr>
       <w:pStyle w:val="Header"/>
@@ -2752,7 +2621,7 @@
         <w:noProof/>
       </w:rPr>
       <w:pict w14:anchorId="3AA1F8A8">
-        <v:shapetype id="_x0000_t75" coordsize="21600,21600" filled="f" stroked="f" o:spt="75" o:preferrelative="t" path="m@4@5l@4@11@9@11@9@5xe">
+        <v:shapetype id="_x0000_t75" coordsize="21600,21600" o:spt="75" o:preferrelative="t" path="m@4@5l@4@11@9@11@9@5xe" filled="f" stroked="f">
           <v:stroke joinstyle="miter"/>
           <v:formulas>
             <v:f eqn="if lineDrawn pixelLineWidth 0"/>
@@ -2768,11 +2637,11 @@
             <v:f eqn="prod @7 21600 pixelHeight"/>
             <v:f eqn="sum @10 21600 0"/>
           </v:formulas>
-          <v:path gradientshapeok="t" o:connecttype="rect" o:extrusionok="f"/>
+          <v:path o:extrusionok="f" gradientshapeok="t" o:connecttype="rect"/>
           <o:lock v:ext="edit" aspectratio="t"/>
         </v:shapetype>
-        <v:shape id="WordPictureWatermark110720056" style="position:absolute;margin-left:0;margin-top:0;width:595.25pt;height:842pt;z-index:-251658240;mso-wrap-edited:f;mso-position-horizontal:center;mso-position-horizontal-relative:margin;mso-position-vertical:center;mso-position-vertical-relative:margin" alt="AIE AU Word Letterhead Background Primary Feb 20152" o:spid="_x0000_s1025" o:allowincell="f" type="#_x0000_t75">
-          <v:imagedata o:title="AIE AU Word Letterhead Background Primary Feb 20152" r:id="rId1"/>
+        <v:shape id="WordPictureWatermark110720056" o:spid="_x0000_s1025" type="#_x0000_t75" alt="AIE AU Word Letterhead Background Primary Feb 20152" style="position:absolute;margin-left:0;margin-top:0;width:595.25pt;height:842pt;z-index:-251658240;mso-wrap-edited:f;mso-position-horizontal:center;mso-position-horizontal-relative:margin;mso-position-vertical:center;mso-position-vertical-relative:margin" o:allowincell="f">
+          <v:imagedata r:id="rId1" o:title="AIE AU Word Letterhead Background Primary Feb 20152"/>
           <w10:wrap anchorx="margin" anchory="margin"/>
         </v:shape>
       </w:pict>
@@ -2782,7 +2651,7 @@
 </file>
 
 <file path=word/numbering.xml><?xml version="1.0" encoding="utf-8"?>
-<w:numbering xmlns:wpc="http://schemas.microsoft.com/office/word/2010/wordprocessingCanvas" xmlns:cx="http://schemas.microsoft.com/office/drawing/2014/chartex" xmlns:cx1="http://schemas.microsoft.com/office/drawing/2015/9/8/chartex" xmlns:cx2="http://schemas.microsoft.com/office/drawing/2015/10/21/chartex" xmlns:cx3="http://schemas.microsoft.com/office/drawing/2016/5/9/chartex" xmlns:cx4="http://schemas.microsoft.com/office/drawing/2016/5/10/chartex" xmlns:cx5="http://schemas.microsoft.com/office/drawing/2016/5/11/chartex" xmlns:cx6="http://schemas.microsoft.com/office/drawing/2016/5/12/chartex" xmlns:cx7="http://schemas.microsoft.com/office/drawing/2016/5/13/chartex" xmlns:cx8="http://schemas.microsoft.com/office/drawing/2016/5/14/chartex" xmlns:mc="http://schemas.openxmlformats.org/markup-compatibility/2006" xmlns:aink="http://schemas.microsoft.com/office/drawing/2016/ink" xmlns:am3d="http://schemas.microsoft.com/office/drawing/2017/model3d" xmlns:o="urn:schemas-microsoft-com:office:office" xmlns:oel="http://schemas.microsoft.com/office/2019/extlst" xmlns:r="http://schemas.openxmlformats.org/officeDocument/2006/relationships" xmlns:m="http://schemas.openxmlformats.org/officeDocument/2006/math" xmlns:v="urn:schemas-microsoft-com:vml" xmlns:wp14="http://schemas.microsoft.com/office/word/2010/wordprocessingDrawing" xmlns:wp="http://schemas.openxmlformats.org/drawingml/2006/wordprocessingDrawing" xmlns:w10="urn:schemas-microsoft-com:office:word" xmlns:w="http://schemas.openxmlformats.org/wordprocessingml/2006/main" xmlns:w14="http://schemas.microsoft.com/office/word/2010/wordml" xmlns:w15="http://schemas.microsoft.com/office/word/2012/wordml" xmlns:w16cex="http://schemas.microsoft.com/office/word/2018/wordml/cex" xmlns:w16cid="http://schemas.microsoft.com/office/word/2016/wordml/cid" xmlns:w16="http://schemas.microsoft.com/office/word/2018/wordml" xmlns:w16du="http://schemas.microsoft.com/office/word/2023/wordml/word16du" xmlns:w16sdtdh="http://schemas.microsoft.com/office/word/2020/wordml/sdtdatahash" xmlns:w16se="http://schemas.microsoft.com/office/word/2015/wordml/symex" xmlns:wpg="http://schemas.microsoft.com/office/word/2010/wordprocessingGroup" xmlns:wpi="http://schemas.microsoft.com/office/word/2010/wordprocessingInk" xmlns:wne="http://schemas.microsoft.com/office/word/2006/wordml" xmlns:wps="http://schemas.microsoft.com/office/word/2010/wordprocessingShape" mc:Ignorable="w14 w15 w16se w16cid w16 w16cex w16sdtdh wp14">
+<w:numbering xmlns:wpc="http://schemas.microsoft.com/office/word/2010/wordprocessingCanvas" xmlns:cx="http://schemas.microsoft.com/office/drawing/2014/chartex" xmlns:cx1="http://schemas.microsoft.com/office/drawing/2015/9/8/chartex" xmlns:cx2="http://schemas.microsoft.com/office/drawing/2015/10/21/chartex" xmlns:cx3="http://schemas.microsoft.com/office/drawing/2016/5/9/chartex" xmlns:cx4="http://schemas.microsoft.com/office/drawing/2016/5/10/chartex" xmlns:cx5="http://schemas.microsoft.com/office/drawing/2016/5/11/chartex" xmlns:cx6="http://schemas.microsoft.com/office/drawing/2016/5/12/chartex" xmlns:cx7="http://schemas.microsoft.com/office/drawing/2016/5/13/chartex" xmlns:cx8="http://schemas.microsoft.com/office/drawing/2016/5/14/chartex" xmlns:mc="http://schemas.openxmlformats.org/markup-compatibility/2006" xmlns:aink="http://schemas.microsoft.com/office/drawing/2016/ink" xmlns:am3d="http://schemas.microsoft.com/office/drawing/2017/model3d" xmlns:o="urn:schemas-microsoft-com:office:office" xmlns:oel="http://schemas.microsoft.com/office/2019/extlst" xmlns:r="http://schemas.openxmlformats.org/officeDocument/2006/relationships" xmlns:m="http://schemas.openxmlformats.org/officeDocument/2006/math" xmlns:v="urn:schemas-microsoft-com:vml" xmlns:wp14="http://schemas.microsoft.com/office/word/2010/wordprocessingDrawing" xmlns:wp="http://schemas.openxmlformats.org/drawingml/2006/wordprocessingDrawing" xmlns:w10="urn:schemas-microsoft-com:office:word" xmlns:w="http://schemas.openxmlformats.org/wordprocessingml/2006/main" xmlns:w14="http://schemas.microsoft.com/office/word/2010/wordml" xmlns:w15="http://schemas.microsoft.com/office/word/2012/wordml" xmlns:w16cex="http://schemas.microsoft.com/office/word/2018/wordml/cex" xmlns:w16cid="http://schemas.microsoft.com/office/word/2016/wordml/cid" xmlns:w16="http://schemas.microsoft.com/office/word/2018/wordml" xmlns:w16sdtdh="http://schemas.microsoft.com/office/word/2020/wordml/sdtdatahash" xmlns:w16se="http://schemas.microsoft.com/office/word/2015/wordml/symex" xmlns:wpg="http://schemas.microsoft.com/office/word/2010/wordprocessingGroup" xmlns:wpi="http://schemas.microsoft.com/office/word/2010/wordprocessingInk" xmlns:wne="http://schemas.microsoft.com/office/word/2006/wordml" xmlns:wps="http://schemas.microsoft.com/office/word/2010/wordprocessingShape" mc:Ignorable="w14 w15 w16se w16cid w16 w16cex w16sdtdh wp14">
   <w:abstractNum w:abstractNumId="0" w15:restartNumberingAfterBreak="0">
     <w:nsid w:val="0E365B64"/>
     <w:multiLevelType w:val="hybridMultilevel"/>
@@ -2796,7 +2665,7 @@
         <w:ind w:left="1020" w:hanging="360"/>
       </w:pPr>
       <w:rPr>
-        <w:rFonts w:hint="default" w:ascii="Symbol" w:hAnsi="Symbol"/>
+        <w:rFonts w:ascii="Symbol" w:hAnsi="Symbol" w:hint="default"/>
       </w:rPr>
     </w:lvl>
     <w:lvl w:ilvl="1" w:tplc="0C090003" w:tentative="1">
@@ -2808,7 +2677,7 @@
         <w:ind w:left="1440" w:hanging="360"/>
       </w:pPr>
       <w:rPr>
-        <w:rFonts w:hint="default" w:ascii="Courier New" w:hAnsi="Courier New" w:cs="Courier New"/>
+        <w:rFonts w:ascii="Courier New" w:hAnsi="Courier New" w:cs="Courier New" w:hint="default"/>
       </w:rPr>
     </w:lvl>
     <w:lvl w:ilvl="2" w:tplc="0C090005" w:tentative="1">
@@ -2820,7 +2689,7 @@
         <w:ind w:left="2160" w:hanging="360"/>
       </w:pPr>
       <w:rPr>
-        <w:rFonts w:hint="default" w:ascii="Wingdings" w:hAnsi="Wingdings"/>
+        <w:rFonts w:ascii="Wingdings" w:hAnsi="Wingdings" w:hint="default"/>
       </w:rPr>
     </w:lvl>
     <w:lvl w:ilvl="3" w:tplc="0C090001" w:tentative="1">
@@ -2832,7 +2701,7 @@
         <w:ind w:left="2880" w:hanging="360"/>
       </w:pPr>
       <w:rPr>
-        <w:rFonts w:hint="default" w:ascii="Symbol" w:hAnsi="Symbol"/>
+        <w:rFonts w:ascii="Symbol" w:hAnsi="Symbol" w:hint="default"/>
       </w:rPr>
     </w:lvl>
     <w:lvl w:ilvl="4" w:tplc="0C090003" w:tentative="1">
@@ -2844,7 +2713,7 @@
         <w:ind w:left="3600" w:hanging="360"/>
       </w:pPr>
       <w:rPr>
-        <w:rFonts w:hint="default" w:ascii="Courier New" w:hAnsi="Courier New" w:cs="Courier New"/>
+        <w:rFonts w:ascii="Courier New" w:hAnsi="Courier New" w:cs="Courier New" w:hint="default"/>
       </w:rPr>
     </w:lvl>
     <w:lvl w:ilvl="5" w:tplc="0C090005" w:tentative="1">
@@ -2856,7 +2725,7 @@
         <w:ind w:left="4320" w:hanging="360"/>
       </w:pPr>
       <w:rPr>
-        <w:rFonts w:hint="default" w:ascii="Wingdings" w:hAnsi="Wingdings"/>
+        <w:rFonts w:ascii="Wingdings" w:hAnsi="Wingdings" w:hint="default"/>
       </w:rPr>
     </w:lvl>
     <w:lvl w:ilvl="6" w:tplc="0C090001" w:tentative="1">
@@ -2868,7 +2737,7 @@
         <w:ind w:left="5040" w:hanging="360"/>
       </w:pPr>
       <w:rPr>
-        <w:rFonts w:hint="default" w:ascii="Symbol" w:hAnsi="Symbol"/>
+        <w:rFonts w:ascii="Symbol" w:hAnsi="Symbol" w:hint="default"/>
       </w:rPr>
     </w:lvl>
     <w:lvl w:ilvl="7" w:tplc="0C090003" w:tentative="1">
@@ -2880,7 +2749,7 @@
         <w:ind w:left="5760" w:hanging="360"/>
       </w:pPr>
       <w:rPr>
-        <w:rFonts w:hint="default" w:ascii="Courier New" w:hAnsi="Courier New" w:cs="Courier New"/>
+        <w:rFonts w:ascii="Courier New" w:hAnsi="Courier New" w:cs="Courier New" w:hint="default"/>
       </w:rPr>
     </w:lvl>
     <w:lvl w:ilvl="8" w:tplc="0C090005" w:tentative="1">
@@ -2892,7 +2761,7 @@
         <w:ind w:left="6480" w:hanging="360"/>
       </w:pPr>
       <w:rPr>
-        <w:rFonts w:hint="default" w:ascii="Wingdings" w:hAnsi="Wingdings"/>
+        <w:rFonts w:ascii="Wingdings" w:hAnsi="Wingdings" w:hint="default"/>
       </w:rPr>
     </w:lvl>
   </w:abstractNum>
@@ -2909,7 +2778,7 @@
         <w:ind w:left="720" w:hanging="360"/>
       </w:pPr>
       <w:rPr>
-        <w:rFonts w:hint="default" w:ascii="Symbol" w:hAnsi="Symbol"/>
+        <w:rFonts w:ascii="Symbol" w:hAnsi="Symbol" w:hint="default"/>
       </w:rPr>
     </w:lvl>
     <w:lvl w:ilvl="1" w:tplc="0C090003" w:tentative="1">
@@ -2921,7 +2790,7 @@
         <w:ind w:left="1440" w:hanging="360"/>
       </w:pPr>
       <w:rPr>
-        <w:rFonts w:hint="default" w:ascii="Courier New" w:hAnsi="Courier New" w:cs="Courier New"/>
+        <w:rFonts w:ascii="Courier New" w:hAnsi="Courier New" w:cs="Courier New" w:hint="default"/>
       </w:rPr>
     </w:lvl>
     <w:lvl w:ilvl="2" w:tplc="0C090005" w:tentative="1">
@@ -2933,7 +2802,7 @@
         <w:ind w:left="2160" w:hanging="360"/>
       </w:pPr>
       <w:rPr>
-        <w:rFonts w:hint="default" w:ascii="Wingdings" w:hAnsi="Wingdings"/>
+        <w:rFonts w:ascii="Wingdings" w:hAnsi="Wingdings" w:hint="default"/>
       </w:rPr>
     </w:lvl>
     <w:lvl w:ilvl="3" w:tplc="0C090001" w:tentative="1">
@@ -2945,7 +2814,7 @@
         <w:ind w:left="2880" w:hanging="360"/>
       </w:pPr>
       <w:rPr>
-        <w:rFonts w:hint="default" w:ascii="Symbol" w:hAnsi="Symbol"/>
+        <w:rFonts w:ascii="Symbol" w:hAnsi="Symbol" w:hint="default"/>
       </w:rPr>
     </w:lvl>
     <w:lvl w:ilvl="4" w:tplc="0C090003" w:tentative="1">
@@ -2957,7 +2826,7 @@
         <w:ind w:left="3600" w:hanging="360"/>
       </w:pPr>
       <w:rPr>
-        <w:rFonts w:hint="default" w:ascii="Courier New" w:hAnsi="Courier New" w:cs="Courier New"/>
+        <w:rFonts w:ascii="Courier New" w:hAnsi="Courier New" w:cs="Courier New" w:hint="default"/>
       </w:rPr>
     </w:lvl>
     <w:lvl w:ilvl="5" w:tplc="0C090005" w:tentative="1">
@@ -2969,7 +2838,7 @@
         <w:ind w:left="4320" w:hanging="360"/>
       </w:pPr>
       <w:rPr>
-        <w:rFonts w:hint="default" w:ascii="Wingdings" w:hAnsi="Wingdings"/>
+        <w:rFonts w:ascii="Wingdings" w:hAnsi="Wingdings" w:hint="default"/>
       </w:rPr>
     </w:lvl>
     <w:lvl w:ilvl="6" w:tplc="0C090001" w:tentative="1">
@@ -2981,7 +2850,7 @@
         <w:ind w:left="5040" w:hanging="360"/>
       </w:pPr>
       <w:rPr>
-        <w:rFonts w:hint="default" w:ascii="Symbol" w:hAnsi="Symbol"/>
+        <w:rFonts w:ascii="Symbol" w:hAnsi="Symbol" w:hint="default"/>
       </w:rPr>
     </w:lvl>
     <w:lvl w:ilvl="7" w:tplc="0C090003" w:tentative="1">
@@ -2993,7 +2862,7 @@
         <w:ind w:left="5760" w:hanging="360"/>
       </w:pPr>
       <w:rPr>
-        <w:rFonts w:hint="default" w:ascii="Courier New" w:hAnsi="Courier New" w:cs="Courier New"/>
+        <w:rFonts w:ascii="Courier New" w:hAnsi="Courier New" w:cs="Courier New" w:hint="default"/>
       </w:rPr>
     </w:lvl>
     <w:lvl w:ilvl="8" w:tplc="0C090005" w:tentative="1">
@@ -3005,7 +2874,7 @@
         <w:ind w:left="6480" w:hanging="360"/>
       </w:pPr>
       <w:rPr>
-        <w:rFonts w:hint="default" w:ascii="Wingdings" w:hAnsi="Wingdings"/>
+        <w:rFonts w:ascii="Wingdings" w:hAnsi="Wingdings" w:hint="default"/>
       </w:rPr>
     </w:lvl>
   </w:abstractNum>
@@ -3034,10 +2903,10 @@
         <w:ind w:left="1440" w:hanging="360"/>
       </w:pPr>
       <w:rPr>
-        <w:rFonts w:hint="default" w:ascii="Courier New" w:hAnsi="Courier New" w:cs="Courier New"/>
-      </w:rPr>
-    </w:lvl>
-    <w:lvl w:ilvl="2" w:tplc="04090005" w:tentative="1">
+        <w:rFonts w:ascii="Courier New" w:hAnsi="Courier New" w:cs="Courier New" w:hint="default"/>
+      </w:rPr>
+    </w:lvl>
+    <w:lvl w:ilvl="2" w:tplc="04090005">
       <w:start w:val="1"/>
       <w:numFmt w:val="bullet"/>
       <w:lvlText w:val=""/>
@@ -3046,10 +2915,10 @@
         <w:ind w:left="2160" w:hanging="360"/>
       </w:pPr>
       <w:rPr>
-        <w:rFonts w:hint="default" w:ascii="Wingdings" w:hAnsi="Wingdings"/>
-      </w:rPr>
-    </w:lvl>
-    <w:lvl w:ilvl="3" w:tplc="04090001" w:tentative="1">
+        <w:rFonts w:ascii="Wingdings" w:hAnsi="Wingdings" w:hint="default"/>
+      </w:rPr>
+    </w:lvl>
+    <w:lvl w:ilvl="3" w:tplc="04090001">
       <w:start w:val="1"/>
       <w:numFmt w:val="bullet"/>
       <w:lvlText w:val=""/>
@@ -3058,7 +2927,7 @@
         <w:ind w:left="2880" w:hanging="360"/>
       </w:pPr>
       <w:rPr>
-        <w:rFonts w:hint="default" w:ascii="Symbol" w:hAnsi="Symbol"/>
+        <w:rFonts w:ascii="Symbol" w:hAnsi="Symbol" w:hint="default"/>
       </w:rPr>
     </w:lvl>
     <w:lvl w:ilvl="4" w:tplc="04090003" w:tentative="1">
@@ -3070,7 +2939,7 @@
         <w:ind w:left="3600" w:hanging="360"/>
       </w:pPr>
       <w:rPr>
-        <w:rFonts w:hint="default" w:ascii="Courier New" w:hAnsi="Courier New" w:cs="Courier New"/>
+        <w:rFonts w:ascii="Courier New" w:hAnsi="Courier New" w:cs="Courier New" w:hint="default"/>
       </w:rPr>
     </w:lvl>
     <w:lvl w:ilvl="5" w:tplc="04090005" w:tentative="1">
@@ -3082,7 +2951,7 @@
         <w:ind w:left="4320" w:hanging="360"/>
       </w:pPr>
       <w:rPr>
-        <w:rFonts w:hint="default" w:ascii="Wingdings" w:hAnsi="Wingdings"/>
+        <w:rFonts w:ascii="Wingdings" w:hAnsi="Wingdings" w:hint="default"/>
       </w:rPr>
     </w:lvl>
     <w:lvl w:ilvl="6" w:tplc="04090001" w:tentative="1">
@@ -3094,7 +2963,7 @@
         <w:ind w:left="5040" w:hanging="360"/>
       </w:pPr>
       <w:rPr>
-        <w:rFonts w:hint="default" w:ascii="Symbol" w:hAnsi="Symbol"/>
+        <w:rFonts w:ascii="Symbol" w:hAnsi="Symbol" w:hint="default"/>
       </w:rPr>
     </w:lvl>
     <w:lvl w:ilvl="7" w:tplc="04090003" w:tentative="1">
@@ -3106,7 +2975,7 @@
         <w:ind w:left="5760" w:hanging="360"/>
       </w:pPr>
       <w:rPr>
-        <w:rFonts w:hint="default" w:ascii="Courier New" w:hAnsi="Courier New" w:cs="Courier New"/>
+        <w:rFonts w:ascii="Courier New" w:hAnsi="Courier New" w:cs="Courier New" w:hint="default"/>
       </w:rPr>
     </w:lvl>
     <w:lvl w:ilvl="8" w:tplc="04090005" w:tentative="1">
@@ -3118,7 +2987,7 @@
         <w:ind w:left="6480" w:hanging="360"/>
       </w:pPr>
       <w:rPr>
-        <w:rFonts w:hint="default" w:ascii="Wingdings" w:hAnsi="Wingdings"/>
+        <w:rFonts w:ascii="Wingdings" w:hAnsi="Wingdings" w:hint="default"/>
       </w:rPr>
     </w:lvl>
   </w:abstractNum>
@@ -3135,7 +3004,7 @@
         <w:ind w:left="720" w:hanging="360"/>
       </w:pPr>
       <w:rPr>
-        <w:rFonts w:hint="default" w:ascii="Symbol" w:hAnsi="Symbol"/>
+        <w:rFonts w:ascii="Symbol" w:hAnsi="Symbol" w:hint="default"/>
       </w:rPr>
     </w:lvl>
     <w:lvl w:ilvl="1" w:tplc="04090003" w:tentative="1">
@@ -3147,7 +3016,7 @@
         <w:ind w:left="1440" w:hanging="360"/>
       </w:pPr>
       <w:rPr>
-        <w:rFonts w:hint="default" w:ascii="Courier New" w:hAnsi="Courier New" w:cs="Courier New"/>
+        <w:rFonts w:ascii="Courier New" w:hAnsi="Courier New" w:cs="Courier New" w:hint="default"/>
       </w:rPr>
     </w:lvl>
     <w:lvl w:ilvl="2" w:tplc="04090005" w:tentative="1">
@@ -3159,7 +3028,7 @@
         <w:ind w:left="2160" w:hanging="360"/>
       </w:pPr>
       <w:rPr>
-        <w:rFonts w:hint="default" w:ascii="Wingdings" w:hAnsi="Wingdings"/>
+        <w:rFonts w:ascii="Wingdings" w:hAnsi="Wingdings" w:hint="default"/>
       </w:rPr>
     </w:lvl>
     <w:lvl w:ilvl="3" w:tplc="04090001" w:tentative="1">
@@ -3171,7 +3040,7 @@
         <w:ind w:left="2880" w:hanging="360"/>
       </w:pPr>
       <w:rPr>
-        <w:rFonts w:hint="default" w:ascii="Symbol" w:hAnsi="Symbol"/>
+        <w:rFonts w:ascii="Symbol" w:hAnsi="Symbol" w:hint="default"/>
       </w:rPr>
     </w:lvl>
     <w:lvl w:ilvl="4" w:tplc="04090003" w:tentative="1">
@@ -3183,7 +3052,7 @@
         <w:ind w:left="3600" w:hanging="360"/>
       </w:pPr>
       <w:rPr>
-        <w:rFonts w:hint="default" w:ascii="Courier New" w:hAnsi="Courier New" w:cs="Courier New"/>
+        <w:rFonts w:ascii="Courier New" w:hAnsi="Courier New" w:cs="Courier New" w:hint="default"/>
       </w:rPr>
     </w:lvl>
     <w:lvl w:ilvl="5" w:tplc="04090005" w:tentative="1">
@@ -3195,7 +3064,7 @@
         <w:ind w:left="4320" w:hanging="360"/>
       </w:pPr>
       <w:rPr>
-        <w:rFonts w:hint="default" w:ascii="Wingdings" w:hAnsi="Wingdings"/>
+        <w:rFonts w:ascii="Wingdings" w:hAnsi="Wingdings" w:hint="default"/>
       </w:rPr>
     </w:lvl>
     <w:lvl w:ilvl="6" w:tplc="04090001" w:tentative="1">
@@ -3207,7 +3076,7 @@
         <w:ind w:left="5040" w:hanging="360"/>
       </w:pPr>
       <w:rPr>
-        <w:rFonts w:hint="default" w:ascii="Symbol" w:hAnsi="Symbol"/>
+        <w:rFonts w:ascii="Symbol" w:hAnsi="Symbol" w:hint="default"/>
       </w:rPr>
     </w:lvl>
     <w:lvl w:ilvl="7" w:tplc="04090003" w:tentative="1">
@@ -3219,7 +3088,7 @@
         <w:ind w:left="5760" w:hanging="360"/>
       </w:pPr>
       <w:rPr>
-        <w:rFonts w:hint="default" w:ascii="Courier New" w:hAnsi="Courier New" w:cs="Courier New"/>
+        <w:rFonts w:ascii="Courier New" w:hAnsi="Courier New" w:cs="Courier New" w:hint="default"/>
       </w:rPr>
     </w:lvl>
     <w:lvl w:ilvl="8" w:tplc="04090005" w:tentative="1">
@@ -3231,7 +3100,7 @@
         <w:ind w:left="6480" w:hanging="360"/>
       </w:pPr>
       <w:rPr>
-        <w:rFonts w:hint="default" w:ascii="Wingdings" w:hAnsi="Wingdings"/>
+        <w:rFonts w:ascii="Wingdings" w:hAnsi="Wingdings" w:hint="default"/>
       </w:rPr>
     </w:lvl>
   </w:abstractNum>
@@ -3252,7 +3121,7 @@
         <w:ind w:left="720" w:hanging="720"/>
       </w:pPr>
       <w:rPr>
-        <w:rFonts w:hint="default" w:cs="Times New Roman"/>
+        <w:rFonts w:cs="Times New Roman" w:hint="default"/>
       </w:rPr>
     </w:lvl>
   </w:abstractNum>
@@ -3269,7 +3138,7 @@
         <w:ind w:left="720" w:hanging="360"/>
       </w:pPr>
       <w:rPr>
-        <w:rFonts w:hint="default" w:ascii="Symbol" w:hAnsi="Symbol"/>
+        <w:rFonts w:ascii="Symbol" w:hAnsi="Symbol" w:hint="default"/>
       </w:rPr>
     </w:lvl>
     <w:lvl w:ilvl="1" w:tplc="04090003" w:tentative="1">
@@ -3281,7 +3150,7 @@
         <w:ind w:left="1440" w:hanging="360"/>
       </w:pPr>
       <w:rPr>
-        <w:rFonts w:hint="default" w:ascii="Courier New" w:hAnsi="Courier New" w:cs="Courier New"/>
+        <w:rFonts w:ascii="Courier New" w:hAnsi="Courier New" w:cs="Courier New" w:hint="default"/>
       </w:rPr>
     </w:lvl>
     <w:lvl w:ilvl="2" w:tplc="04090005" w:tentative="1">
@@ -3293,7 +3162,7 @@
         <w:ind w:left="2160" w:hanging="360"/>
       </w:pPr>
       <w:rPr>
-        <w:rFonts w:hint="default" w:ascii="Wingdings" w:hAnsi="Wingdings"/>
+        <w:rFonts w:ascii="Wingdings" w:hAnsi="Wingdings" w:hint="default"/>
       </w:rPr>
     </w:lvl>
     <w:lvl w:ilvl="3" w:tplc="04090001" w:tentative="1">
@@ -3305,7 +3174,7 @@
         <w:ind w:left="2880" w:hanging="360"/>
       </w:pPr>
       <w:rPr>
-        <w:rFonts w:hint="default" w:ascii="Symbol" w:hAnsi="Symbol"/>
+        <w:rFonts w:ascii="Symbol" w:hAnsi="Symbol" w:hint="default"/>
       </w:rPr>
     </w:lvl>
     <w:lvl w:ilvl="4" w:tplc="04090003" w:tentative="1">
@@ -3317,7 +3186,7 @@
         <w:ind w:left="3600" w:hanging="360"/>
       </w:pPr>
       <w:rPr>
-        <w:rFonts w:hint="default" w:ascii="Courier New" w:hAnsi="Courier New" w:cs="Courier New"/>
+        <w:rFonts w:ascii="Courier New" w:hAnsi="Courier New" w:cs="Courier New" w:hint="default"/>
       </w:rPr>
     </w:lvl>
     <w:lvl w:ilvl="5" w:tplc="04090005" w:tentative="1">
@@ -3329,7 +3198,7 @@
         <w:ind w:left="4320" w:hanging="360"/>
       </w:pPr>
       <w:rPr>
-        <w:rFonts w:hint="default" w:ascii="Wingdings" w:hAnsi="Wingdings"/>
+        <w:rFonts w:ascii="Wingdings" w:hAnsi="Wingdings" w:hint="default"/>
       </w:rPr>
     </w:lvl>
     <w:lvl w:ilvl="6" w:tplc="04090001" w:tentative="1">
@@ -3341,7 +3210,7 @@
         <w:ind w:left="5040" w:hanging="360"/>
       </w:pPr>
       <w:rPr>
-        <w:rFonts w:hint="default" w:ascii="Symbol" w:hAnsi="Symbol"/>
+        <w:rFonts w:ascii="Symbol" w:hAnsi="Symbol" w:hint="default"/>
       </w:rPr>
     </w:lvl>
     <w:lvl w:ilvl="7" w:tplc="04090003" w:tentative="1">
@@ -3353,7 +3222,7 @@
         <w:ind w:left="5760" w:hanging="360"/>
       </w:pPr>
       <w:rPr>
-        <w:rFonts w:hint="default" w:ascii="Courier New" w:hAnsi="Courier New" w:cs="Courier New"/>
+        <w:rFonts w:ascii="Courier New" w:hAnsi="Courier New" w:cs="Courier New" w:hint="default"/>
       </w:rPr>
     </w:lvl>
     <w:lvl w:ilvl="8" w:tplc="04090005" w:tentative="1">
@@ -3365,7 +3234,7 @@
         <w:ind w:left="6480" w:hanging="360"/>
       </w:pPr>
       <w:rPr>
-        <w:rFonts w:hint="default" w:ascii="Wingdings" w:hAnsi="Wingdings"/>
+        <w:rFonts w:ascii="Wingdings" w:hAnsi="Wingdings" w:hint="default"/>
       </w:rPr>
     </w:lvl>
   </w:abstractNum>
@@ -3382,7 +3251,7 @@
         <w:ind w:left="720" w:hanging="360"/>
       </w:pPr>
       <w:rPr>
-        <w:rFonts w:hint="default" w:ascii="Symbol" w:hAnsi="Symbol"/>
+        <w:rFonts w:ascii="Symbol" w:hAnsi="Symbol" w:hint="default"/>
       </w:rPr>
     </w:lvl>
     <w:lvl w:ilvl="1" w:tplc="04090003" w:tentative="1">
@@ -3394,7 +3263,7 @@
         <w:ind w:left="1440" w:hanging="360"/>
       </w:pPr>
       <w:rPr>
-        <w:rFonts w:hint="default" w:ascii="Courier New" w:hAnsi="Courier New" w:cs="Courier New"/>
+        <w:rFonts w:ascii="Courier New" w:hAnsi="Courier New" w:cs="Courier New" w:hint="default"/>
       </w:rPr>
     </w:lvl>
     <w:lvl w:ilvl="2" w:tplc="04090005" w:tentative="1">
@@ -3406,7 +3275,7 @@
         <w:ind w:left="2160" w:hanging="360"/>
       </w:pPr>
       <w:rPr>
-        <w:rFonts w:hint="default" w:ascii="Wingdings" w:hAnsi="Wingdings"/>
+        <w:rFonts w:ascii="Wingdings" w:hAnsi="Wingdings" w:hint="default"/>
       </w:rPr>
     </w:lvl>
     <w:lvl w:ilvl="3" w:tplc="04090001" w:tentative="1">
@@ -3418,7 +3287,7 @@
         <w:ind w:left="2880" w:hanging="360"/>
       </w:pPr>
       <w:rPr>
-        <w:rFonts w:hint="default" w:ascii="Symbol" w:hAnsi="Symbol"/>
+        <w:rFonts w:ascii="Symbol" w:hAnsi="Symbol" w:hint="default"/>
       </w:rPr>
     </w:lvl>
     <w:lvl w:ilvl="4" w:tplc="04090003" w:tentative="1">
@@ -3430,7 +3299,7 @@
         <w:ind w:left="3600" w:hanging="360"/>
       </w:pPr>
       <w:rPr>
-        <w:rFonts w:hint="default" w:ascii="Courier New" w:hAnsi="Courier New" w:cs="Courier New"/>
+        <w:rFonts w:ascii="Courier New" w:hAnsi="Courier New" w:cs="Courier New" w:hint="default"/>
       </w:rPr>
     </w:lvl>
     <w:lvl w:ilvl="5" w:tplc="04090005" w:tentative="1">
@@ -3442,7 +3311,7 @@
         <w:ind w:left="4320" w:hanging="360"/>
       </w:pPr>
       <w:rPr>
-        <w:rFonts w:hint="default" w:ascii="Wingdings" w:hAnsi="Wingdings"/>
+        <w:rFonts w:ascii="Wingdings" w:hAnsi="Wingdings" w:hint="default"/>
       </w:rPr>
     </w:lvl>
     <w:lvl w:ilvl="6" w:tplc="04090001" w:tentative="1">
@@ -3454,7 +3323,7 @@
         <w:ind w:left="5040" w:hanging="360"/>
       </w:pPr>
       <w:rPr>
-        <w:rFonts w:hint="default" w:ascii="Symbol" w:hAnsi="Symbol"/>
+        <w:rFonts w:ascii="Symbol" w:hAnsi="Symbol" w:hint="default"/>
       </w:rPr>
     </w:lvl>
     <w:lvl w:ilvl="7" w:tplc="04090003" w:tentative="1">
@@ -3466,7 +3335,7 @@
         <w:ind w:left="5760" w:hanging="360"/>
       </w:pPr>
       <w:rPr>
-        <w:rFonts w:hint="default" w:ascii="Courier New" w:hAnsi="Courier New" w:cs="Courier New"/>
+        <w:rFonts w:ascii="Courier New" w:hAnsi="Courier New" w:cs="Courier New" w:hint="default"/>
       </w:rPr>
     </w:lvl>
     <w:lvl w:ilvl="8" w:tplc="04090005" w:tentative="1">
@@ -3478,11 +3347,124 @@
         <w:ind w:left="6480" w:hanging="360"/>
       </w:pPr>
       <w:rPr>
-        <w:rFonts w:hint="default" w:ascii="Wingdings" w:hAnsi="Wingdings"/>
+        <w:rFonts w:ascii="Wingdings" w:hAnsi="Wingdings" w:hint="default"/>
       </w:rPr>
     </w:lvl>
   </w:abstractNum>
   <w:abstractNum w:abstractNumId="7" w15:restartNumberingAfterBreak="0">
+    <w:nsid w:val="67D11273"/>
+    <w:multiLevelType w:val="hybridMultilevel"/>
+    <w:tmpl w:val="E09A391E"/>
+    <w:lvl w:ilvl="0" w:tplc="0C090003">
+      <w:start w:val="1"/>
+      <w:numFmt w:val="bullet"/>
+      <w:lvlText w:val="o"/>
+      <w:lvlJc w:val="left"/>
+      <w:pPr>
+        <w:ind w:left="1440" w:hanging="360"/>
+      </w:pPr>
+      <w:rPr>
+        <w:rFonts w:ascii="Courier New" w:hAnsi="Courier New" w:cs="Courier New" w:hint="default"/>
+      </w:rPr>
+    </w:lvl>
+    <w:lvl w:ilvl="1" w:tplc="0C090003" w:tentative="1">
+      <w:start w:val="1"/>
+      <w:numFmt w:val="bullet"/>
+      <w:lvlText w:val="o"/>
+      <w:lvlJc w:val="left"/>
+      <w:pPr>
+        <w:ind w:left="2160" w:hanging="360"/>
+      </w:pPr>
+      <w:rPr>
+        <w:rFonts w:ascii="Courier New" w:hAnsi="Courier New" w:cs="Courier New" w:hint="default"/>
+      </w:rPr>
+    </w:lvl>
+    <w:lvl w:ilvl="2" w:tplc="0C090005" w:tentative="1">
+      <w:start w:val="1"/>
+      <w:numFmt w:val="bullet"/>
+      <w:lvlText w:val=""/>
+      <w:lvlJc w:val="left"/>
+      <w:pPr>
+        <w:ind w:left="2880" w:hanging="360"/>
+      </w:pPr>
+      <w:rPr>
+        <w:rFonts w:ascii="Wingdings" w:hAnsi="Wingdings" w:hint="default"/>
+      </w:rPr>
+    </w:lvl>
+    <w:lvl w:ilvl="3" w:tplc="0C090001" w:tentative="1">
+      <w:start w:val="1"/>
+      <w:numFmt w:val="bullet"/>
+      <w:lvlText w:val=""/>
+      <w:lvlJc w:val="left"/>
+      <w:pPr>
+        <w:ind w:left="3600" w:hanging="360"/>
+      </w:pPr>
+      <w:rPr>
+        <w:rFonts w:ascii="Symbol" w:hAnsi="Symbol" w:hint="default"/>
+      </w:rPr>
+    </w:lvl>
+    <w:lvl w:ilvl="4" w:tplc="0C090003" w:tentative="1">
+      <w:start w:val="1"/>
+      <w:numFmt w:val="bullet"/>
+      <w:lvlText w:val="o"/>
+      <w:lvlJc w:val="left"/>
+      <w:pPr>
+        <w:ind w:left="4320" w:hanging="360"/>
+      </w:pPr>
+      <w:rPr>
+        <w:rFonts w:ascii="Courier New" w:hAnsi="Courier New" w:cs="Courier New" w:hint="default"/>
+      </w:rPr>
+    </w:lvl>
+    <w:lvl w:ilvl="5" w:tplc="0C090005" w:tentative="1">
+      <w:start w:val="1"/>
+      <w:numFmt w:val="bullet"/>
+      <w:lvlText w:val=""/>
+      <w:lvlJc w:val="left"/>
+      <w:pPr>
+        <w:ind w:left="5040" w:hanging="360"/>
+      </w:pPr>
+      <w:rPr>
+        <w:rFonts w:ascii="Wingdings" w:hAnsi="Wingdings" w:hint="default"/>
+      </w:rPr>
+    </w:lvl>
+    <w:lvl w:ilvl="6" w:tplc="0C090001" w:tentative="1">
+      <w:start w:val="1"/>
+      <w:numFmt w:val="bullet"/>
+      <w:lvlText w:val=""/>
+      <w:lvlJc w:val="left"/>
+      <w:pPr>
+        <w:ind w:left="5760" w:hanging="360"/>
+      </w:pPr>
+      <w:rPr>
+        <w:rFonts w:ascii="Symbol" w:hAnsi="Symbol" w:hint="default"/>
+      </w:rPr>
+    </w:lvl>
+    <w:lvl w:ilvl="7" w:tplc="0C090003" w:tentative="1">
+      <w:start w:val="1"/>
+      <w:numFmt w:val="bullet"/>
+      <w:lvlText w:val="o"/>
+      <w:lvlJc w:val="left"/>
+      <w:pPr>
+        <w:ind w:left="6480" w:hanging="360"/>
+      </w:pPr>
+      <w:rPr>
+        <w:rFonts w:ascii="Courier New" w:hAnsi="Courier New" w:cs="Courier New" w:hint="default"/>
+      </w:rPr>
+    </w:lvl>
+    <w:lvl w:ilvl="8" w:tplc="0C090005" w:tentative="1">
+      <w:start w:val="1"/>
+      <w:numFmt w:val="bullet"/>
+      <w:lvlText w:val=""/>
+      <w:lvlJc w:val="left"/>
+      <w:pPr>
+        <w:ind w:left="7200" w:hanging="360"/>
+      </w:pPr>
+      <w:rPr>
+        <w:rFonts w:ascii="Wingdings" w:hAnsi="Wingdings" w:hint="default"/>
+      </w:rPr>
+    </w:lvl>
+  </w:abstractNum>
+  <w:abstractNum w:abstractNumId="8" w15:restartNumberingAfterBreak="0">
     <w:nsid w:val="6D580E02"/>
     <w:multiLevelType w:val="multilevel"/>
     <w:tmpl w:val="24F8C748"/>
@@ -3514,7 +3496,7 @@
         <w:ind w:left="1440" w:hanging="360"/>
       </w:pPr>
       <w:rPr>
-        <w:rFonts w:hint="default" w:ascii="Courier New" w:hAnsi="Courier New"/>
+        <w:rFonts w:ascii="Courier New" w:hAnsi="Courier New" w:hint="default"/>
         <w:sz w:val="20"/>
       </w:rPr>
     </w:lvl>
@@ -3530,7 +3512,7 @@
         <w:ind w:left="2160" w:hanging="360"/>
       </w:pPr>
       <w:rPr>
-        <w:rFonts w:hint="default" w:ascii="Wingdings" w:hAnsi="Wingdings"/>
+        <w:rFonts w:ascii="Wingdings" w:hAnsi="Wingdings" w:hint="default"/>
         <w:sz w:val="20"/>
       </w:rPr>
     </w:lvl>
@@ -3546,7 +3528,7 @@
         <w:ind w:left="2880" w:hanging="360"/>
       </w:pPr>
       <w:rPr>
-        <w:rFonts w:hint="default" w:ascii="Wingdings" w:hAnsi="Wingdings"/>
+        <w:rFonts w:ascii="Wingdings" w:hAnsi="Wingdings" w:hint="default"/>
         <w:sz w:val="20"/>
       </w:rPr>
     </w:lvl>
@@ -3562,7 +3544,7 @@
         <w:ind w:left="3600" w:hanging="360"/>
       </w:pPr>
       <w:rPr>
-        <w:rFonts w:hint="default" w:ascii="Wingdings" w:hAnsi="Wingdings"/>
+        <w:rFonts w:ascii="Wingdings" w:hAnsi="Wingdings" w:hint="default"/>
         <w:sz w:val="20"/>
       </w:rPr>
     </w:lvl>
@@ -3578,7 +3560,7 @@
         <w:ind w:left="4320" w:hanging="360"/>
       </w:pPr>
       <w:rPr>
-        <w:rFonts w:hint="default" w:ascii="Wingdings" w:hAnsi="Wingdings"/>
+        <w:rFonts w:ascii="Wingdings" w:hAnsi="Wingdings" w:hint="default"/>
         <w:sz w:val="20"/>
       </w:rPr>
     </w:lvl>
@@ -3594,7 +3576,7 @@
         <w:ind w:left="5040" w:hanging="360"/>
       </w:pPr>
       <w:rPr>
-        <w:rFonts w:hint="default" w:ascii="Wingdings" w:hAnsi="Wingdings"/>
+        <w:rFonts w:ascii="Wingdings" w:hAnsi="Wingdings" w:hint="default"/>
         <w:sz w:val="20"/>
       </w:rPr>
     </w:lvl>
@@ -3610,7 +3592,7 @@
         <w:ind w:left="5760" w:hanging="360"/>
       </w:pPr>
       <w:rPr>
-        <w:rFonts w:hint="default" w:ascii="Wingdings" w:hAnsi="Wingdings"/>
+        <w:rFonts w:ascii="Wingdings" w:hAnsi="Wingdings" w:hint="default"/>
         <w:sz w:val="20"/>
       </w:rPr>
     </w:lvl>
@@ -3626,12 +3608,12 @@
         <w:ind w:left="6480" w:hanging="360"/>
       </w:pPr>
       <w:rPr>
-        <w:rFonts w:hint="default" w:ascii="Wingdings" w:hAnsi="Wingdings"/>
+        <w:rFonts w:ascii="Wingdings" w:hAnsi="Wingdings" w:hint="default"/>
         <w:sz w:val="20"/>
       </w:rPr>
     </w:lvl>
   </w:abstractNum>
-  <w:abstractNum w:abstractNumId="8" w15:restartNumberingAfterBreak="0">
+  <w:abstractNum w:abstractNumId="9" w15:restartNumberingAfterBreak="0">
     <w:nsid w:val="79C42FDF"/>
     <w:multiLevelType w:val="hybridMultilevel"/>
     <w:tmpl w:val="53E4A99A"/>
@@ -3644,7 +3626,7 @@
         <w:ind w:left="360" w:hanging="360"/>
       </w:pPr>
       <w:rPr>
-        <w:rFonts w:hint="default" w:ascii="Symbol" w:hAnsi="Symbol"/>
+        <w:rFonts w:ascii="Symbol" w:hAnsi="Symbol" w:hint="default"/>
       </w:rPr>
     </w:lvl>
     <w:lvl w:ilvl="1" w:tplc="0C090003" w:tentative="1">
@@ -3656,7 +3638,7 @@
         <w:ind w:left="1080" w:hanging="360"/>
       </w:pPr>
       <w:rPr>
-        <w:rFonts w:hint="default" w:ascii="Courier New" w:hAnsi="Courier New" w:cs="Courier New"/>
+        <w:rFonts w:ascii="Courier New" w:hAnsi="Courier New" w:cs="Courier New" w:hint="default"/>
       </w:rPr>
     </w:lvl>
     <w:lvl w:ilvl="2" w:tplc="0C090005" w:tentative="1">
@@ -3668,7 +3650,7 @@
         <w:ind w:left="1800" w:hanging="360"/>
       </w:pPr>
       <w:rPr>
-        <w:rFonts w:hint="default" w:ascii="Wingdings" w:hAnsi="Wingdings"/>
+        <w:rFonts w:ascii="Wingdings" w:hAnsi="Wingdings" w:hint="default"/>
       </w:rPr>
     </w:lvl>
     <w:lvl w:ilvl="3" w:tplc="0C090001" w:tentative="1">
@@ -3680,7 +3662,7 @@
         <w:ind w:left="2520" w:hanging="360"/>
       </w:pPr>
       <w:rPr>
-        <w:rFonts w:hint="default" w:ascii="Symbol" w:hAnsi="Symbol"/>
+        <w:rFonts w:ascii="Symbol" w:hAnsi="Symbol" w:hint="default"/>
       </w:rPr>
     </w:lvl>
     <w:lvl w:ilvl="4" w:tplc="0C090003" w:tentative="1">
@@ -3692,7 +3674,7 @@
         <w:ind w:left="3240" w:hanging="360"/>
       </w:pPr>
       <w:rPr>
-        <w:rFonts w:hint="default" w:ascii="Courier New" w:hAnsi="Courier New" w:cs="Courier New"/>
+        <w:rFonts w:ascii="Courier New" w:hAnsi="Courier New" w:cs="Courier New" w:hint="default"/>
       </w:rPr>
     </w:lvl>
     <w:lvl w:ilvl="5" w:tplc="0C090005" w:tentative="1">
@@ -3704,7 +3686,7 @@
         <w:ind w:left="3960" w:hanging="360"/>
       </w:pPr>
       <w:rPr>
-        <w:rFonts w:hint="default" w:ascii="Wingdings" w:hAnsi="Wingdings"/>
+        <w:rFonts w:ascii="Wingdings" w:hAnsi="Wingdings" w:hint="default"/>
       </w:rPr>
     </w:lvl>
     <w:lvl w:ilvl="6" w:tplc="0C090001" w:tentative="1">
@@ -3716,7 +3698,7 @@
         <w:ind w:left="4680" w:hanging="360"/>
       </w:pPr>
       <w:rPr>
-        <w:rFonts w:hint="default" w:ascii="Symbol" w:hAnsi="Symbol"/>
+        <w:rFonts w:ascii="Symbol" w:hAnsi="Symbol" w:hint="default"/>
       </w:rPr>
     </w:lvl>
     <w:lvl w:ilvl="7" w:tplc="0C090003" w:tentative="1">
@@ -3728,7 +3710,7 @@
         <w:ind w:left="5400" w:hanging="360"/>
       </w:pPr>
       <w:rPr>
-        <w:rFonts w:hint="default" w:ascii="Courier New" w:hAnsi="Courier New" w:cs="Courier New"/>
+        <w:rFonts w:ascii="Courier New" w:hAnsi="Courier New" w:cs="Courier New" w:hint="default"/>
       </w:rPr>
     </w:lvl>
     <w:lvl w:ilvl="8" w:tplc="0C090005" w:tentative="1">
@@ -3740,15 +3722,15 @@
         <w:ind w:left="6120" w:hanging="360"/>
       </w:pPr>
       <w:rPr>
-        <w:rFonts w:hint="default" w:ascii="Wingdings" w:hAnsi="Wingdings"/>
+        <w:rFonts w:ascii="Wingdings" w:hAnsi="Wingdings" w:hint="default"/>
       </w:rPr>
     </w:lvl>
   </w:abstractNum>
   <w:num w:numId="1" w16cid:durableId="1772701382">
-    <w:abstractNumId w:val="8"/>
+    <w:abstractNumId w:val="9"/>
   </w:num>
   <w:num w:numId="2" w16cid:durableId="1837261035">
-    <w:abstractNumId w:val="7"/>
+    <w:abstractNumId w:val="8"/>
   </w:num>
   <w:num w:numId="3" w16cid:durableId="533661688">
     <w:abstractNumId w:val="4"/>
@@ -3777,15 +3759,18 @@
   <w:num w:numId="10" w16cid:durableId="424225553">
     <w:abstractNumId w:val="1"/>
   </w:num>
+  <w:num w:numId="11" w16cid:durableId="279846309">
+    <w:abstractNumId w:val="7"/>
+  </w:num>
 </w:numbering>
 </file>
 
 <file path=word/styles.xml><?xml version="1.0" encoding="utf-8"?>
-<w:styles xmlns:wp14="http://schemas.microsoft.com/office/word/2010/wordprocessingDrawing" xmlns:mc="http://schemas.openxmlformats.org/markup-compatibility/2006" xmlns:r="http://schemas.openxmlformats.org/officeDocument/2006/relationships" xmlns:w="http://schemas.openxmlformats.org/wordprocessingml/2006/main" xmlns:w14="http://schemas.microsoft.com/office/word/2010/wordml" xmlns:w15="http://schemas.microsoft.com/office/word/2012/wordml" xmlns:w16cex="http://schemas.microsoft.com/office/word/2018/wordml/cex" xmlns:w16cid="http://schemas.microsoft.com/office/word/2016/wordml/cid" xmlns:w16="http://schemas.microsoft.com/office/word/2018/wordml" xmlns:w16sdtdh="http://schemas.microsoft.com/office/word/2020/wordml/sdtdatahash" xmlns:w16se="http://schemas.microsoft.com/office/word/2015/wordml/symex" mc:Ignorable="w14 w15 w16se w16cid w16 w16cex w16sdtdh wp14">
+<w:styles xmlns:mc="http://schemas.openxmlformats.org/markup-compatibility/2006" xmlns:r="http://schemas.openxmlformats.org/officeDocument/2006/relationships" xmlns:w="http://schemas.openxmlformats.org/wordprocessingml/2006/main" xmlns:w14="http://schemas.microsoft.com/office/word/2010/wordml" xmlns:w15="http://schemas.microsoft.com/office/word/2012/wordml" xmlns:w16cex="http://schemas.microsoft.com/office/word/2018/wordml/cex" xmlns:w16cid="http://schemas.microsoft.com/office/word/2016/wordml/cid" xmlns:w16="http://schemas.microsoft.com/office/word/2018/wordml" xmlns:w16sdtdh="http://schemas.microsoft.com/office/word/2020/wordml/sdtdatahash" xmlns:w16se="http://schemas.microsoft.com/office/word/2015/wordml/symex" mc:Ignorable="w14 w15 w16se w16cid w16 w16cex w16sdtdh">
   <w:docDefaults>
     <w:rPrDefault>
       <w:rPr>
-        <w:rFonts w:asciiTheme="minorHAnsi" w:hAnsiTheme="minorHAnsi" w:eastAsiaTheme="minorHAnsi" w:cstheme="minorBidi"/>
+        <w:rFonts w:asciiTheme="minorHAnsi" w:eastAsiaTheme="minorHAnsi" w:hAnsiTheme="minorHAnsi" w:cstheme="minorBidi"/>
         <w:sz w:val="22"/>
         <w:szCs w:val="22"/>
         <w:lang w:val="en-AU" w:eastAsia="en-US" w:bidi="ar-SA"/>
@@ -3800,14 +3785,14 @@
   <w:latentStyles w:defLockedState="0" w:defUIPriority="99" w:defSemiHidden="0" w:defUnhideWhenUsed="0" w:defQFormat="0" w:count="376">
     <w:lsdException w:name="Normal" w:uiPriority="0" w:qFormat="1"/>
     <w:lsdException w:name="heading 1" w:uiPriority="9" w:qFormat="1"/>
-    <w:lsdException w:name="heading 2" w:uiPriority="9" w:semiHidden="1" w:unhideWhenUsed="1" w:qFormat="1"/>
-    <w:lsdException w:name="heading 3" w:uiPriority="9" w:semiHidden="1" w:unhideWhenUsed="1" w:qFormat="1"/>
-    <w:lsdException w:name="heading 4" w:uiPriority="9" w:semiHidden="1" w:unhideWhenUsed="1" w:qFormat="1"/>
-    <w:lsdException w:name="heading 5" w:uiPriority="9" w:semiHidden="1" w:unhideWhenUsed="1" w:qFormat="1"/>
-    <w:lsdException w:name="heading 6" w:uiPriority="9" w:semiHidden="1" w:unhideWhenUsed="1" w:qFormat="1"/>
-    <w:lsdException w:name="heading 7" w:uiPriority="9" w:semiHidden="1" w:unhideWhenUsed="1" w:qFormat="1"/>
-    <w:lsdException w:name="heading 8" w:uiPriority="9" w:semiHidden="1" w:unhideWhenUsed="1" w:qFormat="1"/>
-    <w:lsdException w:name="heading 9" w:uiPriority="9" w:semiHidden="1" w:unhideWhenUsed="1" w:qFormat="1"/>
+    <w:lsdException w:name="heading 2" w:semiHidden="1" w:uiPriority="9" w:unhideWhenUsed="1" w:qFormat="1"/>
+    <w:lsdException w:name="heading 3" w:semiHidden="1" w:uiPriority="9" w:unhideWhenUsed="1" w:qFormat="1"/>
+    <w:lsdException w:name="heading 4" w:semiHidden="1" w:uiPriority="9" w:unhideWhenUsed="1" w:qFormat="1"/>
+    <w:lsdException w:name="heading 5" w:semiHidden="1" w:uiPriority="9" w:unhideWhenUsed="1" w:qFormat="1"/>
+    <w:lsdException w:name="heading 6" w:semiHidden="1" w:uiPriority="9" w:unhideWhenUsed="1" w:qFormat="1"/>
+    <w:lsdException w:name="heading 7" w:semiHidden="1" w:uiPriority="9" w:unhideWhenUsed="1" w:qFormat="1"/>
+    <w:lsdException w:name="heading 8" w:semiHidden="1" w:uiPriority="9" w:unhideWhenUsed="1" w:qFormat="1"/>
+    <w:lsdException w:name="heading 9" w:semiHidden="1" w:uiPriority="9" w:unhideWhenUsed="1" w:qFormat="1"/>
     <w:lsdException w:name="index 1" w:semiHidden="1" w:unhideWhenUsed="1"/>
     <w:lsdException w:name="index 2" w:semiHidden="1" w:unhideWhenUsed="1"/>
     <w:lsdException w:name="index 3" w:semiHidden="1" w:unhideWhenUsed="1"/>
@@ -3817,22 +3802,22 @@
     <w:lsdException w:name="index 7" w:semiHidden="1" w:unhideWhenUsed="1"/>
     <w:lsdException w:name="index 8" w:semiHidden="1" w:unhideWhenUsed="1"/>
     <w:lsdException w:name="index 9" w:semiHidden="1" w:unhideWhenUsed="1"/>
-    <w:lsdException w:name="toc 1" w:uiPriority="39" w:semiHidden="1" w:unhideWhenUsed="1"/>
-    <w:lsdException w:name="toc 2" w:uiPriority="39" w:semiHidden="1" w:unhideWhenUsed="1"/>
-    <w:lsdException w:name="toc 3" w:uiPriority="39" w:semiHidden="1" w:unhideWhenUsed="1"/>
-    <w:lsdException w:name="toc 4" w:uiPriority="39" w:semiHidden="1" w:unhideWhenUsed="1"/>
-    <w:lsdException w:name="toc 5" w:uiPriority="39" w:semiHidden="1" w:unhideWhenUsed="1"/>
-    <w:lsdException w:name="toc 6" w:uiPriority="39" w:semiHidden="1" w:unhideWhenUsed="1"/>
-    <w:lsdException w:name="toc 7" w:uiPriority="39" w:semiHidden="1" w:unhideWhenUsed="1"/>
-    <w:lsdException w:name="toc 8" w:uiPriority="39" w:semiHidden="1" w:unhideWhenUsed="1"/>
-    <w:lsdException w:name="toc 9" w:uiPriority="39" w:semiHidden="1" w:unhideWhenUsed="1"/>
+    <w:lsdException w:name="toc 1" w:semiHidden="1" w:uiPriority="39" w:unhideWhenUsed="1"/>
+    <w:lsdException w:name="toc 2" w:semiHidden="1" w:uiPriority="39" w:unhideWhenUsed="1"/>
+    <w:lsdException w:name="toc 3" w:semiHidden="1" w:uiPriority="39" w:unhideWhenUsed="1"/>
+    <w:lsdException w:name="toc 4" w:semiHidden="1" w:uiPriority="39" w:unhideWhenUsed="1"/>
+    <w:lsdException w:name="toc 5" w:semiHidden="1" w:uiPriority="39" w:unhideWhenUsed="1"/>
+    <w:lsdException w:name="toc 6" w:semiHidden="1" w:uiPriority="39" w:unhideWhenUsed="1"/>
+    <w:lsdException w:name="toc 7" w:semiHidden="1" w:uiPriority="39" w:unhideWhenUsed="1"/>
+    <w:lsdException w:name="toc 8" w:semiHidden="1" w:uiPriority="39" w:unhideWhenUsed="1"/>
+    <w:lsdException w:name="toc 9" w:semiHidden="1" w:uiPriority="39" w:unhideWhenUsed="1"/>
     <w:lsdException w:name="Normal Indent" w:semiHidden="1" w:unhideWhenUsed="1"/>
     <w:lsdException w:name="footnote text" w:semiHidden="1" w:unhideWhenUsed="1"/>
     <w:lsdException w:name="annotation text" w:semiHidden="1" w:unhideWhenUsed="1"/>
     <w:lsdException w:name="header" w:semiHidden="1" w:unhideWhenUsed="1"/>
     <w:lsdException w:name="footer" w:semiHidden="1" w:unhideWhenUsed="1"/>
     <w:lsdException w:name="index heading" w:semiHidden="1" w:unhideWhenUsed="1"/>
-    <w:lsdException w:name="caption" w:uiPriority="35" w:semiHidden="1" w:unhideWhenUsed="1" w:qFormat="1"/>
+    <w:lsdException w:name="caption" w:semiHidden="1" w:uiPriority="35" w:unhideWhenUsed="1" w:qFormat="1"/>
     <w:lsdException w:name="table of figures" w:semiHidden="1" w:unhideWhenUsed="1"/>
     <w:lsdException w:name="envelope address" w:semiHidden="1" w:unhideWhenUsed="1"/>
     <w:lsdException w:name="envelope return" w:semiHidden="1" w:unhideWhenUsed="1"/>
@@ -3863,7 +3848,7 @@
     <w:lsdException w:name="Title" w:uiPriority="10" w:qFormat="1"/>
     <w:lsdException w:name="Closing" w:semiHidden="1" w:unhideWhenUsed="1"/>
     <w:lsdException w:name="Signature" w:semiHidden="1" w:unhideWhenUsed="1"/>
-    <w:lsdException w:name="Default Paragraph Font" w:uiPriority="1" w:semiHidden="1" w:unhideWhenUsed="1"/>
+    <w:lsdException w:name="Default Paragraph Font" w:semiHidden="1" w:uiPriority="1" w:unhideWhenUsed="1"/>
     <w:lsdException w:name="Body Text" w:semiHidden="1" w:unhideWhenUsed="1"/>
     <w:lsdException w:name="Body Text Indent" w:semiHidden="1" w:unhideWhenUsed="1"/>
     <w:lsdException w:name="List Continue" w:semiHidden="1" w:unhideWhenUsed="1"/>
@@ -4063,8 +4048,8 @@
     <w:lsdException w:name="Subtle Reference" w:uiPriority="31" w:qFormat="1"/>
     <w:lsdException w:name="Intense Reference" w:uiPriority="32" w:qFormat="1"/>
     <w:lsdException w:name="Book Title" w:uiPriority="33" w:qFormat="1"/>
-    <w:lsdException w:name="Bibliography" w:uiPriority="37" w:semiHidden="1" w:unhideWhenUsed="1"/>
-    <w:lsdException w:name="TOC Heading" w:uiPriority="39" w:semiHidden="1" w:unhideWhenUsed="1" w:qFormat="1"/>
+    <w:lsdException w:name="Bibliography" w:semiHidden="1" w:uiPriority="37" w:unhideWhenUsed="1"/>
+    <w:lsdException w:name="TOC Heading" w:semiHidden="1" w:uiPriority="39" w:unhideWhenUsed="1" w:qFormat="1"/>
     <w:lsdException w:name="Plain Table 1" w:uiPriority="41"/>
     <w:lsdException w:name="Plain Table 2" w:uiPriority="42"/>
     <w:lsdException w:name="Plain Table 3" w:uiPriority="43"/>
@@ -4175,7 +4160,7 @@
     <w:lsdException w:name="Unresolved Mention" w:semiHidden="1" w:unhideWhenUsed="1"/>
     <w:lsdException w:name="Smart Link" w:semiHidden="1" w:unhideWhenUsed="1"/>
   </w:latentStyles>
-  <w:style w:type="paragraph" w:styleId="Normal" w:default="1">
+  <w:style w:type="paragraph" w:default="1" w:styleId="Normal">
     <w:name w:val="Normal"/>
     <w:qFormat/>
     <w:rsid w:val="00684EA7"/>
@@ -4203,7 +4188,7 @@
       <w:outlineLvl w:val="0"/>
     </w:pPr>
     <w:rPr>
-      <w:rFonts w:asciiTheme="majorHAnsi" w:hAnsiTheme="majorHAnsi" w:eastAsiaTheme="majorEastAsia" w:cstheme="majorBidi"/>
+      <w:rFonts w:asciiTheme="majorHAnsi" w:eastAsiaTheme="majorEastAsia" w:hAnsiTheme="majorHAnsi" w:cstheme="majorBidi"/>
       <w:color w:val="365F91" w:themeColor="accent1" w:themeShade="BF"/>
       <w:sz w:val="32"/>
       <w:szCs w:val="32"/>
@@ -4229,18 +4214,18 @@
       <w:outlineLvl w:val="1"/>
     </w:pPr>
     <w:rPr>
-      <w:rFonts w:ascii="Times New Roman" w:hAnsi="Times New Roman" w:eastAsia="Times New Roman" w:cs="Times New Roman"/>
+      <w:rFonts w:ascii="Times New Roman" w:eastAsia="Times New Roman" w:hAnsi="Times New Roman" w:cs="Times New Roman"/>
       <w:sz w:val="28"/>
       <w:szCs w:val="20"/>
     </w:rPr>
   </w:style>
-  <w:style w:type="character" w:styleId="DefaultParagraphFont" w:default="1">
+  <w:style w:type="character" w:default="1" w:styleId="DefaultParagraphFont">
     <w:name w:val="Default Paragraph Font"/>
     <w:uiPriority w:val="1"/>
     <w:semiHidden/>
     <w:unhideWhenUsed/>
   </w:style>
-  <w:style w:type="table" w:styleId="TableNormal" w:default="1">
+  <w:style w:type="table" w:default="1" w:styleId="TableNormal">
     <w:name w:val="Normal Table"/>
     <w:uiPriority w:val="99"/>
     <w:semiHidden/>
@@ -4255,7 +4240,7 @@
       </w:tblCellMar>
     </w:tblPr>
   </w:style>
-  <w:style w:type="numbering" w:styleId="NoList" w:default="1">
+  <w:style w:type="numbering" w:default="1" w:styleId="NoList">
     <w:name w:val="No List"/>
     <w:uiPriority w:val="99"/>
     <w:semiHidden/>
@@ -4276,7 +4261,7 @@
       <w:spacing w:after="0" w:line="240" w:lineRule="auto"/>
     </w:pPr>
   </w:style>
-  <w:style w:type="character" w:styleId="HeaderChar" w:customStyle="1">
+  <w:style w:type="character" w:customStyle="1" w:styleId="HeaderChar">
     <w:name w:val="Header Char"/>
     <w:basedOn w:val="DefaultParagraphFont"/>
     <w:link w:val="Header"/>
@@ -4298,7 +4283,7 @@
       <w:spacing w:after="0" w:line="240" w:lineRule="auto"/>
     </w:pPr>
   </w:style>
-  <w:style w:type="character" w:styleId="FooterChar" w:customStyle="1">
+  <w:style w:type="character" w:customStyle="1" w:styleId="FooterChar">
     <w:name w:val="Footer Char"/>
     <w:basedOn w:val="DefaultParagraphFont"/>
     <w:link w:val="Footer"/>
@@ -4333,7 +4318,7 @@
       <w:szCs w:val="18"/>
     </w:rPr>
   </w:style>
-  <w:style w:type="character" w:styleId="BalloonTextChar" w:customStyle="1">
+  <w:style w:type="character" w:customStyle="1" w:styleId="BalloonTextChar">
     <w:name w:val="Balloon Text Char"/>
     <w:basedOn w:val="DefaultParagraphFont"/>
     <w:link w:val="BalloonText"/>
@@ -4360,19 +4345,19 @@
       <w:spacing w:before="100" w:beforeAutospacing="1" w:after="100" w:afterAutospacing="1" w:line="240" w:lineRule="auto"/>
     </w:pPr>
     <w:rPr>
-      <w:rFonts w:ascii="Times New Roman" w:hAnsi="Times New Roman" w:eastAsia="Times New Roman" w:cs="Times New Roman"/>
+      <w:rFonts w:ascii="Times New Roman" w:eastAsia="Times New Roman" w:hAnsi="Times New Roman" w:cs="Times New Roman"/>
       <w:sz w:val="24"/>
       <w:szCs w:val="24"/>
     </w:rPr>
   </w:style>
-  <w:style w:type="character" w:styleId="Heading2Char" w:customStyle="1">
+  <w:style w:type="character" w:customStyle="1" w:styleId="Heading2Char">
     <w:name w:val="Heading 2 Char"/>
     <w:basedOn w:val="DefaultParagraphFont"/>
     <w:link w:val="Heading2"/>
     <w:uiPriority w:val="9"/>
     <w:rsid w:val="00A92603"/>
     <w:rPr>
-      <w:rFonts w:ascii="Times New Roman" w:hAnsi="Times New Roman" w:eastAsia="Times New Roman" w:cs="Times New Roman"/>
+      <w:rFonts w:ascii="Times New Roman" w:eastAsia="Times New Roman" w:hAnsi="Times New Roman" w:cs="Times New Roman"/>
       <w:sz w:val="28"/>
       <w:szCs w:val="20"/>
       <w:lang w:eastAsia="en-AU"/>
@@ -4388,12 +4373,12 @@
     </w:pPr>
     <w:tblPr>
       <w:tblBorders>
-        <w:top w:val="single" w:color="auto" w:sz="4" w:space="0"/>
-        <w:left w:val="single" w:color="auto" w:sz="4" w:space="0"/>
-        <w:bottom w:val="single" w:color="auto" w:sz="4" w:space="0"/>
-        <w:right w:val="single" w:color="auto" w:sz="4" w:space="0"/>
-        <w:insideH w:val="single" w:color="auto" w:sz="4" w:space="0"/>
-        <w:insideV w:val="single" w:color="auto" w:sz="4" w:space="0"/>
+        <w:top w:val="single" w:sz="4" w:space="0" w:color="auto"/>
+        <w:left w:val="single" w:sz="4" w:space="0" w:color="auto"/>
+        <w:bottom w:val="single" w:sz="4" w:space="0" w:color="auto"/>
+        <w:right w:val="single" w:sz="4" w:space="0" w:color="auto"/>
+        <w:insideH w:val="single" w:sz="4" w:space="0" w:color="auto"/>
+        <w:insideV w:val="single" w:sz="4" w:space="0" w:color="auto"/>
       </w:tblBorders>
     </w:tblPr>
   </w:style>
@@ -4407,13 +4392,13 @@
       <w:color w:val="808080"/>
     </w:rPr>
   </w:style>
-  <w:style w:type="character" w:styleId="Style1" w:customStyle="1">
+  <w:style w:type="character" w:customStyle="1" w:styleId="Style1">
     <w:name w:val="Style1"/>
     <w:basedOn w:val="DefaultParagraphFont"/>
     <w:uiPriority w:val="1"/>
     <w:rsid w:val="007F417F"/>
   </w:style>
-  <w:style w:type="character" w:styleId="Style2" w:customStyle="1">
+  <w:style w:type="character" w:customStyle="1" w:styleId="Style2">
     <w:name w:val="Style2"/>
     <w:basedOn w:val="DefaultParagraphFont"/>
     <w:uiPriority w:val="1"/>
@@ -4454,19 +4439,19 @@
       <w:u w:val="single"/>
     </w:rPr>
   </w:style>
-  <w:style w:type="character" w:styleId="textlayer--absolute" w:customStyle="1">
+  <w:style w:type="character" w:customStyle="1" w:styleId="textlayer--absolute">
     <w:name w:val="textlayer--absolute"/>
     <w:basedOn w:val="DefaultParagraphFont"/>
     <w:rsid w:val="00072FD7"/>
   </w:style>
-  <w:style w:type="character" w:styleId="Heading1Char" w:customStyle="1">
+  <w:style w:type="character" w:customStyle="1" w:styleId="Heading1Char">
     <w:name w:val="Heading 1 Char"/>
     <w:basedOn w:val="DefaultParagraphFont"/>
     <w:link w:val="Heading1"/>
     <w:uiPriority w:val="9"/>
     <w:rsid w:val="00953891"/>
     <w:rPr>
-      <w:rFonts w:asciiTheme="majorHAnsi" w:hAnsiTheme="majorHAnsi" w:eastAsiaTheme="majorEastAsia" w:cstheme="majorBidi"/>
+      <w:rFonts w:asciiTheme="majorHAnsi" w:eastAsiaTheme="majorEastAsia" w:hAnsiTheme="majorHAnsi" w:cstheme="majorBidi"/>
       <w:color w:val="365F91" w:themeColor="accent1" w:themeShade="BF"/>
       <w:sz w:val="32"/>
       <w:szCs w:val="32"/>
@@ -4477,7 +4462,7 @@
 </file>
 
 <file path=word/glossary/document.xml><?xml version="1.0" encoding="utf-8"?>
-<w:glossaryDocument xmlns:wpc="http://schemas.microsoft.com/office/word/2010/wordprocessingCanvas" xmlns:cx="http://schemas.microsoft.com/office/drawing/2014/chartex" xmlns:cx1="http://schemas.microsoft.com/office/drawing/2015/9/8/chartex" xmlns:cx2="http://schemas.microsoft.com/office/drawing/2015/10/21/chartex" xmlns:cx3="http://schemas.microsoft.com/office/drawing/2016/5/9/chartex" xmlns:cx4="http://schemas.microsoft.com/office/drawing/2016/5/10/chartex" xmlns:cx5="http://schemas.microsoft.com/office/drawing/2016/5/11/chartex" xmlns:cx6="http://schemas.microsoft.com/office/drawing/2016/5/12/chartex" xmlns:cx7="http://schemas.microsoft.com/office/drawing/2016/5/13/chartex" xmlns:cx8="http://schemas.microsoft.com/office/drawing/2016/5/14/chartex" xmlns:mc="http://schemas.openxmlformats.org/markup-compatibility/2006" xmlns:aink="http://schemas.microsoft.com/office/drawing/2016/ink" xmlns:am3d="http://schemas.microsoft.com/office/drawing/2017/model3d" xmlns:o="urn:schemas-microsoft-com:office:office" xmlns:oel="http://schemas.microsoft.com/office/2019/extlst" xmlns:r="http://schemas.openxmlformats.org/officeDocument/2006/relationships" xmlns:m="http://schemas.openxmlformats.org/officeDocument/2006/math" xmlns:v="urn:schemas-microsoft-com:vml" xmlns:wp14="http://schemas.microsoft.com/office/word/2010/wordprocessingDrawing" xmlns:wp="http://schemas.openxmlformats.org/drawingml/2006/wordprocessingDrawing" xmlns:w10="urn:schemas-microsoft-com:office:word" xmlns:w="http://schemas.openxmlformats.org/wordprocessingml/2006/main" xmlns:w14="http://schemas.microsoft.com/office/word/2010/wordml" xmlns:w15="http://schemas.microsoft.com/office/word/2012/wordml" xmlns:w16cex="http://schemas.microsoft.com/office/word/2018/wordml/cex" xmlns:w16cid="http://schemas.microsoft.com/office/word/2016/wordml/cid" xmlns:w16="http://schemas.microsoft.com/office/word/2018/wordml" xmlns:w16du="http://schemas.microsoft.com/office/word/2023/wordml/word16du" xmlns:w16sdtdh="http://schemas.microsoft.com/office/word/2020/wordml/sdtdatahash" xmlns:w16se="http://schemas.microsoft.com/office/word/2015/wordml/symex" xmlns:wpg="http://schemas.microsoft.com/office/word/2010/wordprocessingGroup" xmlns:wpi="http://schemas.microsoft.com/office/word/2010/wordprocessingInk" xmlns:wne="http://schemas.microsoft.com/office/word/2006/wordml" xmlns:wps="http://schemas.microsoft.com/office/word/2010/wordprocessingShape" mc:Ignorable="w14 w15 w16se w16cid w16 w16cex w16sdtdh wp14">
+<w:glossaryDocument xmlns:wpc="http://schemas.microsoft.com/office/word/2010/wordprocessingCanvas" xmlns:cx="http://schemas.microsoft.com/office/drawing/2014/chartex" xmlns:cx1="http://schemas.microsoft.com/office/drawing/2015/9/8/chartex" xmlns:cx2="http://schemas.microsoft.com/office/drawing/2015/10/21/chartex" xmlns:cx3="http://schemas.microsoft.com/office/drawing/2016/5/9/chartex" xmlns:cx4="http://schemas.microsoft.com/office/drawing/2016/5/10/chartex" xmlns:cx5="http://schemas.microsoft.com/office/drawing/2016/5/11/chartex" xmlns:cx6="http://schemas.microsoft.com/office/drawing/2016/5/12/chartex" xmlns:cx7="http://schemas.microsoft.com/office/drawing/2016/5/13/chartex" xmlns:cx8="http://schemas.microsoft.com/office/drawing/2016/5/14/chartex" xmlns:mc="http://schemas.openxmlformats.org/markup-compatibility/2006" xmlns:aink="http://schemas.microsoft.com/office/drawing/2016/ink" xmlns:am3d="http://schemas.microsoft.com/office/drawing/2017/model3d" xmlns:o="urn:schemas-microsoft-com:office:office" xmlns:oel="http://schemas.microsoft.com/office/2019/extlst" xmlns:r="http://schemas.openxmlformats.org/officeDocument/2006/relationships" xmlns:m="http://schemas.openxmlformats.org/officeDocument/2006/math" xmlns:v="urn:schemas-microsoft-com:vml" xmlns:wp14="http://schemas.microsoft.com/office/word/2010/wordprocessingDrawing" xmlns:wp="http://schemas.openxmlformats.org/drawingml/2006/wordprocessingDrawing" xmlns:w10="urn:schemas-microsoft-com:office:word" xmlns:w="http://schemas.openxmlformats.org/wordprocessingml/2006/main" xmlns:w14="http://schemas.microsoft.com/office/word/2010/wordml" xmlns:w15="http://schemas.microsoft.com/office/word/2012/wordml" xmlns:w16cex="http://schemas.microsoft.com/office/word/2018/wordml/cex" xmlns:w16cid="http://schemas.microsoft.com/office/word/2016/wordml/cid" xmlns:w16="http://schemas.microsoft.com/office/word/2018/wordml" xmlns:w16sdtdh="http://schemas.microsoft.com/office/word/2020/wordml/sdtdatahash" xmlns:w16se="http://schemas.microsoft.com/office/word/2015/wordml/symex" xmlns:wpg="http://schemas.microsoft.com/office/word/2010/wordprocessingGroup" xmlns:wpi="http://schemas.microsoft.com/office/word/2010/wordprocessingInk" xmlns:wne="http://schemas.microsoft.com/office/word/2006/wordml" xmlns:wps="http://schemas.microsoft.com/office/word/2010/wordprocessingShape" mc:Ignorable="w14 w15 w16se w16cid w16 w16cex w16sdtdh wp14">
   <w:docParts>
     <w:docPart>
       <w:docPartPr>
@@ -4689,177 +4674,6 @@
     </w:docPart>
     <w:docPart>
       <w:docPartPr>
-        <w:name w:val="B07CC3DEC8C04F4B9C50BCF371A96571"/>
-        <w:category>
-          <w:name w:val="General"/>
-          <w:gallery w:val="placeholder"/>
-        </w:category>
-        <w:types>
-          <w:type w:val="bbPlcHdr"/>
-        </w:types>
-        <w:behaviors>
-          <w:behavior w:val="content"/>
-        </w:behaviors>
-        <w:guid w:val="{5F4C5B74-B2CE-4208-9B71-E410256352E7}"/>
-      </w:docPartPr>
-      <w:docPartBody>
-        <w:p>
-          <w:pPr>
-            <w:pStyle w:val="B07CC3DEC8C04F4B9C50BCF371A965712"/>
-          </w:pPr>
-          <w:r>
-            <w:rPr>
-              <w:rStyle w:val="PlaceholderText"/>
-            </w:rPr>
-            <w:t xml:space="preserve">In a few short sentences or dot points, please describe </w:t>
-          </w:r>
-          <w:r>
-            <w:rPr>
-              <w:rStyle w:val="PlaceholderText"/>
-            </w:rPr>
-            <w:t>what you submitted for this part of the assessment</w:t>
-          </w:r>
-          <w:r>
-            <w:rPr>
-              <w:rStyle w:val="PlaceholderText"/>
-            </w:rPr>
-            <w:t>.</w:t>
-          </w:r>
-        </w:p>
-      </w:docPartBody>
-    </w:docPart>
-    <w:docPart>
-      <w:docPartPr>
-        <w:name w:val="7E82E47E741A4BFFA8127131B60615CC"/>
-        <w:category>
-          <w:name w:val="General"/>
-          <w:gallery w:val="placeholder"/>
-        </w:category>
-        <w:types>
-          <w:type w:val="bbPlcHdr"/>
-        </w:types>
-        <w:behaviors>
-          <w:behavior w:val="content"/>
-        </w:behaviors>
-        <w:guid w:val="{03980D5E-C065-4757-95CC-E7AD6D613BC7}"/>
-      </w:docPartPr>
-      <w:docPartBody>
-        <w:p>
-          <w:pPr>
-            <w:pStyle w:val="7E82E47E741A4BFFA8127131B60615CC"/>
-          </w:pPr>
-          <w:r>
-            <w:rPr>
-              <w:rStyle w:val="PlaceholderText"/>
-            </w:rPr>
-            <w:t>In a few short sentences or dot points, please</w:t>
-          </w:r>
-          <w:r>
-            <w:rPr>
-              <w:rStyle w:val="PlaceholderText"/>
-            </w:rPr>
-            <w:t xml:space="preserve"> e</w:t>
-          </w:r>
-          <w:r>
-            <w:rPr>
-              <w:rStyle w:val="PlaceholderText"/>
-            </w:rPr>
-            <w:t xml:space="preserve">numerate </w:t>
-          </w:r>
-          <w:r>
-            <w:rPr>
-              <w:rStyle w:val="PlaceholderText"/>
-            </w:rPr>
-            <w:t>and</w:t>
-          </w:r>
-          <w:r>
-            <w:rPr>
-              <w:rStyle w:val="PlaceholderText"/>
-            </w:rPr>
-            <w:t xml:space="preserve"> describe </w:t>
-          </w:r>
-          <w:r>
-            <w:rPr>
-              <w:rStyle w:val="PlaceholderText"/>
-            </w:rPr>
-            <w:t>what you submitted for this part of the assessment</w:t>
-          </w:r>
-          <w:r>
-            <w:rPr>
-              <w:rStyle w:val="PlaceholderText"/>
-            </w:rPr>
-            <w:t>.</w:t>
-          </w:r>
-        </w:p>
-      </w:docPartBody>
-    </w:docPart>
-    <w:docPart>
-      <w:docPartPr>
-        <w:name w:val="DA26997905C242A3B7639D0675340B54"/>
-        <w:category>
-          <w:name w:val="General"/>
-          <w:gallery w:val="placeholder"/>
-        </w:category>
-        <w:types>
-          <w:type w:val="bbPlcHdr"/>
-        </w:types>
-        <w:behaviors>
-          <w:behavior w:val="content"/>
-        </w:behaviors>
-        <w:guid w:val="{CA58CC97-F16C-4DE8-B93B-59E9A1A9143A}"/>
-      </w:docPartPr>
-      <w:docPartBody>
-        <w:p>
-          <w:pPr>
-            <w:pStyle w:val="DA26997905C242A3B7639D0675340B54"/>
-          </w:pPr>
-          <w:r>
-            <w:rPr>
-              <w:rStyle w:val="PlaceholderText"/>
-            </w:rPr>
-            <w:t>In a few short sentences or dot points, please</w:t>
-          </w:r>
-          <w:r>
-            <w:rPr>
-              <w:rStyle w:val="PlaceholderText"/>
-            </w:rPr>
-            <w:t xml:space="preserve"> e</w:t>
-          </w:r>
-          <w:r>
-            <w:rPr>
-              <w:rStyle w:val="PlaceholderText"/>
-            </w:rPr>
-            <w:t xml:space="preserve">numerate </w:t>
-          </w:r>
-          <w:r>
-            <w:rPr>
-              <w:rStyle w:val="PlaceholderText"/>
-            </w:rPr>
-            <w:t>and</w:t>
-          </w:r>
-          <w:r>
-            <w:rPr>
-              <w:rStyle w:val="PlaceholderText"/>
-            </w:rPr>
-            <w:t xml:space="preserve"> describe </w:t>
-          </w:r>
-          <w:r>
-            <w:rPr>
-              <w:rStyle w:val="PlaceholderText"/>
-            </w:rPr>
-            <w:t>what you submitted for this part of the assessment</w:t>
-          </w:r>
-          <w:r>
-            <w:rPr>
-              <w:rStyle w:val="PlaceholderText"/>
-            </w:rPr>
-            <w:t>.</w:t>
-          </w:r>
-        </w:p>
-      </w:docPartBody>
-    </w:docPart>
-    <w:docPart>
-      <w:docPartPr>
         <w:name w:val="37824B6515B040CD820D57A736B2628E"/>
         <w:category>
           <w:name w:val="General"/>
@@ -5023,136 +4837,6 @@
         </w:p>
       </w:docPartBody>
     </w:docPart>
-    <w:docPart>
-      <w:docPartPr>
-        <w:name w:val="754690A6DE4D4617BEB5CBABA5442920"/>
-        <w:category>
-          <w:name w:val="General"/>
-          <w:gallery w:val="placeholder"/>
-        </w:category>
-        <w:types>
-          <w:type w:val="bbPlcHdr"/>
-        </w:types>
-        <w:behaviors>
-          <w:behavior w:val="content"/>
-        </w:behaviors>
-        <w:guid w:val="{4110D77C-2169-4B95-A421-B10CB731CFC1}"/>
-      </w:docPartPr>
-      <w:docPartBody>
-        <w:p>
-          <w:pPr>
-            <w:pStyle w:val="754690A6DE4D4617BEB5CBABA54429201"/>
-          </w:pPr>
-          <w:r>
-            <w:rPr>
-              <w:rStyle w:val="PlaceholderText"/>
-            </w:rPr>
-            <w:t>In a few short sentences or dot points, please</w:t>
-          </w:r>
-          <w:r>
-            <w:rPr>
-              <w:rStyle w:val="PlaceholderText"/>
-            </w:rPr>
-            <w:t xml:space="preserve"> e</w:t>
-          </w:r>
-          <w:r>
-            <w:rPr>
-              <w:rStyle w:val="PlaceholderText"/>
-            </w:rPr>
-            <w:t xml:space="preserve">numerate </w:t>
-          </w:r>
-          <w:r>
-            <w:rPr>
-              <w:rStyle w:val="PlaceholderText"/>
-            </w:rPr>
-            <w:t>and</w:t>
-          </w:r>
-          <w:r>
-            <w:rPr>
-              <w:rStyle w:val="PlaceholderText"/>
-            </w:rPr>
-            <w:t xml:space="preserve"> describe </w:t>
-          </w:r>
-          <w:r>
-            <w:rPr>
-              <w:rStyle w:val="PlaceholderText"/>
-            </w:rPr>
-            <w:t>what you submitted for this part of the assessment</w:t>
-          </w:r>
-          <w:r>
-            <w:rPr>
-              <w:rStyle w:val="PlaceholderText"/>
-            </w:rPr>
-            <w:t>.</w:t>
-          </w:r>
-        </w:p>
-      </w:docPartBody>
-    </w:docPart>
-    <w:docPart>
-      <w:docPartPr>
-        <w:name w:val="B88E04DE2CA94A81993FE5450F71FD90"/>
-        <w:category>
-          <w:name w:val="General"/>
-          <w:gallery w:val="placeholder"/>
-        </w:category>
-        <w:types>
-          <w:type w:val="bbPlcHdr"/>
-        </w:types>
-        <w:behaviors>
-          <w:behavior w:val="content"/>
-        </w:behaviors>
-        <w:guid w:val="{9CA6C01C-F2C5-4939-BF7B-51C652133FA0}"/>
-      </w:docPartPr>
-      <w:docPartBody>
-        <w:p>
-          <w:pPr>
-            <w:pStyle w:val="B88E04DE2CA94A81993FE5450F71FD901"/>
-          </w:pPr>
-          <w:r>
-            <w:rPr>
-              <w:rStyle w:val="PlaceholderText"/>
-            </w:rPr>
-            <w:t>In a few short sentences or dot points, please</w:t>
-          </w:r>
-          <w:r>
-            <w:rPr>
-              <w:rStyle w:val="PlaceholderText"/>
-            </w:rPr>
-            <w:t xml:space="preserve"> e</w:t>
-          </w:r>
-          <w:r>
-            <w:rPr>
-              <w:rStyle w:val="PlaceholderText"/>
-            </w:rPr>
-            <w:t xml:space="preserve">numerate </w:t>
-          </w:r>
-          <w:r>
-            <w:rPr>
-              <w:rStyle w:val="PlaceholderText"/>
-            </w:rPr>
-            <w:t>and</w:t>
-          </w:r>
-          <w:r>
-            <w:rPr>
-              <w:rStyle w:val="PlaceholderText"/>
-            </w:rPr>
-            <w:t xml:space="preserve"> describe </w:t>
-          </w:r>
-          <w:r>
-            <w:rPr>
-              <w:rStyle w:val="PlaceholderText"/>
-            </w:rPr>
-            <w:t>what you submitted for this part of the assessment</w:t>
-          </w:r>
-          <w:r>
-            <w:rPr>
-              <w:rStyle w:val="PlaceholderText"/>
-            </w:rPr>
-            <w:t>.</w:t>
-          </w:r>
-        </w:p>
-      </w:docPartBody>
-    </w:docPart>
   </w:docParts>
 </w:glossaryDocument>
 </file>
@@ -5234,17 +4918,16 @@
     <w:altName w:val="ＭＳ 明朝"/>
     <w:panose1 w:val="02020609040205080304"/>
     <w:charset w:val="80"/>
-    <w:family w:val="roman"/>
+    <w:family w:val="modern"/>
     <w:pitch w:val="fixed"/>
-    <w:sig w:usb0="00000001" w:usb1="08070000" w:usb2="00000010" w:usb3="00000000" w:csb0="00020000" w:csb1="00000000"/>
+    <w:sig w:usb0="E00002FF" w:usb1="6AC7FDFB" w:usb2="08000012" w:usb3="00000000" w:csb0="0002009F" w:csb1="00000000"/>
   </w:font>
   <w:font w:name="Yu Mincho">
     <w:altName w:val="游明朝"/>
-    <w:panose1 w:val="00000000000000000000"/>
     <w:charset w:val="80"/>
     <w:family w:val="roman"/>
-    <w:notTrueType/>
-    <w:pitch w:val="default"/>
+    <w:pitch w:val="variable"/>
+    <w:sig w:usb0="800002E7" w:usb1="2AC7FCFF" w:usb2="00000012" w:usb3="00000000" w:csb0="0002009F" w:csb1="00000000"/>
   </w:font>
   <w:font w:name="Yu Gothic Light">
     <w:altName w:val="游ゴシック Light"/>
@@ -5260,6 +4943,7 @@
 <file path=word/glossary/settings.xml><?xml version="1.0" encoding="utf-8"?>
 <w:settings xmlns:mc="http://schemas.openxmlformats.org/markup-compatibility/2006" xmlns:o="urn:schemas-microsoft-com:office:office" xmlns:r="http://schemas.openxmlformats.org/officeDocument/2006/relationships" xmlns:m="http://schemas.openxmlformats.org/officeDocument/2006/math" xmlns:v="urn:schemas-microsoft-com:vml" xmlns:w10="urn:schemas-microsoft-com:office:word" xmlns:w="http://schemas.openxmlformats.org/wordprocessingml/2006/main" xmlns:w14="http://schemas.microsoft.com/office/word/2010/wordml" xmlns:w15="http://schemas.microsoft.com/office/word/2012/wordml" xmlns:w16cex="http://schemas.microsoft.com/office/word/2018/wordml/cex" xmlns:w16cid="http://schemas.microsoft.com/office/word/2016/wordml/cid" xmlns:w16="http://schemas.microsoft.com/office/word/2018/wordml" xmlns:w16sdtdh="http://schemas.microsoft.com/office/word/2020/wordml/sdtdatahash" xmlns:w16se="http://schemas.microsoft.com/office/word/2015/wordml/symex" xmlns:sl="http://schemas.openxmlformats.org/schemaLibrary/2006/main" mc:Ignorable="w14 w15 w16se w16cid w16 w16cex w16sdtdh">
   <w:view w:val="normal"/>
+  <w:revisionView w:inkAnnotations="0"/>
   <w:defaultTabStop w:val="720"/>
   <w:characterSpacingControl w:val="doNotCompress"/>
   <w:compat>
@@ -5276,6 +4960,7 @@
     <w:rsid w:val="00032B9A"/>
     <w:rsid w:val="000A70D7"/>
     <w:rsid w:val="000B7674"/>
+    <w:rsid w:val="000D2BF5"/>
     <w:rsid w:val="00275DBD"/>
     <w:rsid w:val="002939ED"/>
     <w:rsid w:val="002F3D37"/>
@@ -6260,30 +5945,6 @@
 </file>
 
 <file path=customXml/item1.xml><?xml version="1.0" encoding="utf-8"?>
-<b:Sources xmlns:b="http://schemas.openxmlformats.org/officeDocument/2006/bibliography" xmlns="http://schemas.openxmlformats.org/officeDocument/2006/bibliography" SelectedStyle="\APA.XSL" StyleName="APA"/>
-</file>
-
-<file path=customXml/item2.xml><?xml version="1.0" encoding="utf-8"?>
-<?mso-contentType ?>
-<FormTemplates xmlns="http://schemas.microsoft.com/sharepoint/v3/contenttype/forms">
-  <Display>DocumentLibraryForm</Display>
-  <Edit>DocumentLibraryForm</Edit>
-  <New>DocumentLibraryForm</New>
-</FormTemplates>
-</file>
-
-<file path=customXml/item3.xml><?xml version="1.0" encoding="utf-8"?>
-<p:properties xmlns:p="http://schemas.microsoft.com/office/2006/metadata/properties" xmlns:xsi="http://www.w3.org/2001/XMLSchema-instance" xmlns:pc="http://schemas.microsoft.com/office/infopath/2007/PartnerControls">
-  <documentManagement>
-    <TaxCatchAll xmlns="909427d9-e6ba-4e64-8878-6b7e8f484364" xsi:nil="true"/>
-    <lcf76f155ced4ddcb4097134ff3c332f xmlns="add2d6a7-7b55-4edd-8dbd-866f496cca7c">
-      <Terms xmlns="http://schemas.microsoft.com/office/infopath/2007/PartnerControls"/>
-    </lcf76f155ced4ddcb4097134ff3c332f>
-  </documentManagement>
-</p:properties>
-</file>
-
-<file path=customXml/item4.xml><?xml version="1.0" encoding="utf-8"?>
 <ct:contentTypeSchema xmlns:ct="http://schemas.microsoft.com/office/2006/metadata/contentType" xmlns:ma="http://schemas.microsoft.com/office/2006/metadata/properties/metaAttributes" ct:_="" ma:_="" ma:contentTypeName="Document" ma:contentTypeID="0x01010028CF8863FE80D443862C766289D5C103" ma:contentTypeVersion="10" ma:contentTypeDescription="Create a new document." ma:contentTypeScope="" ma:versionID="8a2047d5f74fa9c512f2fba272612958">
   <xsd:schema xmlns:xsd="http://www.w3.org/2001/XMLSchema" xmlns:xs="http://www.w3.org/2001/XMLSchema" xmlns:p="http://schemas.microsoft.com/office/2006/metadata/properties" xmlns:ns2="add2d6a7-7b55-4edd-8dbd-866f496cca7c" xmlns:ns3="909427d9-e6ba-4e64-8878-6b7e8f484364" targetNamespace="http://schemas.microsoft.com/office/2006/metadata/properties" ma:root="true" ma:fieldsID="14b5fea90ddb30a4390457f9c30a04e5" ns2:_="" ns3:_="">
     <xsd:import namespace="add2d6a7-7b55-4edd-8dbd-866f496cca7c"/>
@@ -6488,40 +6149,31 @@
 </ct:contentTypeSchema>
 </file>
 
-<file path=customXml/itemProps1.xml><?xml version="1.0" encoding="utf-8"?>
-<ds:datastoreItem xmlns:ds="http://schemas.openxmlformats.org/officeDocument/2006/customXml" ds:itemID="{713B5C66-9FC7-4E70-B45B-56624494DB74}">
-  <ds:schemaRefs>
-    <ds:schemaRef ds:uri="http://schemas.openxmlformats.org/officeDocument/2006/bibliography"/>
-  </ds:schemaRefs>
-</ds:datastoreItem>
+<file path=customXml/item2.xml><?xml version="1.0" encoding="utf-8"?>
+<p:properties xmlns:p="http://schemas.microsoft.com/office/2006/metadata/properties" xmlns:xsi="http://www.w3.org/2001/XMLSchema-instance" xmlns:pc="http://schemas.microsoft.com/office/infopath/2007/PartnerControls">
+  <documentManagement>
+    <TaxCatchAll xmlns="909427d9-e6ba-4e64-8878-6b7e8f484364" xsi:nil="true"/>
+    <lcf76f155ced4ddcb4097134ff3c332f xmlns="add2d6a7-7b55-4edd-8dbd-866f496cca7c">
+      <Terms xmlns="http://schemas.microsoft.com/office/infopath/2007/PartnerControls"/>
+    </lcf76f155ced4ddcb4097134ff3c332f>
+  </documentManagement>
+</p:properties>
 </file>
 
-<file path=customXml/itemProps2.xml><?xml version="1.0" encoding="utf-8"?>
-<ds:datastoreItem xmlns:ds="http://schemas.openxmlformats.org/officeDocument/2006/customXml" ds:itemID="{E9D78D93-5025-4AAC-95E9-87A1640AAEAA}">
-  <ds:schemaRefs>
-    <ds:schemaRef ds:uri="http://schemas.microsoft.com/sharepoint/v3/contenttype/forms"/>
-  </ds:schemaRefs>
-</ds:datastoreItem>
+<file path=customXml/item3.xml><?xml version="1.0" encoding="utf-8"?>
+<?mso-contentType ?>
+<FormTemplates xmlns="http://schemas.microsoft.com/sharepoint/v3/contenttype/forms">
+  <Display>DocumentLibraryForm</Display>
+  <Edit>DocumentLibraryForm</Edit>
+  <New>DocumentLibraryForm</New>
+</FormTemplates>
 </file>
 
-<file path=customXml/itemProps3.xml><?xml version="1.0" encoding="utf-8"?>
-<ds:datastoreItem xmlns:ds="http://schemas.openxmlformats.org/officeDocument/2006/customXml" ds:itemID="{ABFB28AF-00BF-4587-8BF5-482939D797F3}">
-  <ds:schemaRefs>
-    <ds:schemaRef ds:uri="http://www.w3.org/XML/1998/namespace"/>
-    <ds:schemaRef ds:uri="http://purl.org/dc/elements/1.1/"/>
-    <ds:schemaRef ds:uri="http://purl.org/dc/terms/"/>
-    <ds:schemaRef ds:uri="http://purl.org/dc/dcmitype/"/>
-    <ds:schemaRef ds:uri="http://schemas.microsoft.com/office/2006/documentManagement/types"/>
-    <ds:schemaRef ds:uri="add2d6a7-7b55-4edd-8dbd-866f496cca7c"/>
-    <ds:schemaRef ds:uri="909427d9-e6ba-4e64-8878-6b7e8f484364"/>
-    <ds:schemaRef ds:uri="http://schemas.microsoft.com/office/infopath/2007/PartnerControls"/>
-    <ds:schemaRef ds:uri="http://schemas.openxmlformats.org/package/2006/metadata/core-properties"/>
-    <ds:schemaRef ds:uri="http://schemas.microsoft.com/office/2006/metadata/properties"/>
-  </ds:schemaRefs>
-</ds:datastoreItem>
+<file path=customXml/item4.xml><?xml version="1.0" encoding="utf-8"?>
+<b:Sources xmlns:b="http://schemas.openxmlformats.org/officeDocument/2006/bibliography" xmlns="http://schemas.openxmlformats.org/officeDocument/2006/bibliography" SelectedStyle="\APA.XSL" StyleName="APA"/>
 </file>
 
-<file path=customXml/itemProps4.xml><?xml version="1.0" encoding="utf-8"?>
+<file path=customXml/itemProps1.xml><?xml version="1.0" encoding="utf-8"?>
 <ds:datastoreItem xmlns:ds="http://schemas.openxmlformats.org/officeDocument/2006/customXml" ds:itemID="{776A77D2-732B-4C89-B24D-FBE99CB6549C}">
   <ds:schemaRefs>
     <ds:schemaRef ds:uri="http://schemas.microsoft.com/office/2006/metadata/contentType"/>
@@ -6538,4 +6190,31 @@
     <ds:schemaRef ds:uri="http://schemas.microsoft.com/internal/obd"/>
   </ds:schemaRefs>
 </ds:datastoreItem>
+</file>
+
+<file path=customXml/itemProps2.xml><?xml version="1.0" encoding="utf-8"?>
+<ds:datastoreItem xmlns:ds="http://schemas.openxmlformats.org/officeDocument/2006/customXml" ds:itemID="{ABFB28AF-00BF-4587-8BF5-482939D797F3}">
+  <ds:schemaRefs>
+    <ds:schemaRef ds:uri="http://schemas.microsoft.com/office/2006/metadata/properties"/>
+    <ds:schemaRef ds:uri="http://schemas.microsoft.com/office/infopath/2007/PartnerControls"/>
+    <ds:schemaRef ds:uri="909427d9-e6ba-4e64-8878-6b7e8f484364"/>
+    <ds:schemaRef ds:uri="add2d6a7-7b55-4edd-8dbd-866f496cca7c"/>
+  </ds:schemaRefs>
+</ds:datastoreItem>
+</file>
+
+<file path=customXml/itemProps3.xml><?xml version="1.0" encoding="utf-8"?>
+<ds:datastoreItem xmlns:ds="http://schemas.openxmlformats.org/officeDocument/2006/customXml" ds:itemID="{E9D78D93-5025-4AAC-95E9-87A1640AAEAA}">
+  <ds:schemaRefs>
+    <ds:schemaRef ds:uri="http://schemas.microsoft.com/sharepoint/v3/contenttype/forms"/>
+  </ds:schemaRefs>
+</ds:datastoreItem>
+</file>
+
+<file path=customXml/itemProps4.xml><?xml version="1.0" encoding="utf-8"?>
+<ds:datastoreItem xmlns:ds="http://schemas.openxmlformats.org/officeDocument/2006/customXml" ds:itemID="{713B5C66-9FC7-4E70-B45B-56624494DB74}">
+  <ds:schemaRefs>
+    <ds:schemaRef ds:uri="http://schemas.openxmlformats.org/officeDocument/2006/bibliography"/>
+  </ds:schemaRefs>
+</ds:datastoreItem>
 </file>
</xml_diff>